<commit_message>
Atualizando dailies e modelos de planning
</commit_message>
<xml_diff>
--- a/Documento_NetMed.docx
+++ b/Documento_NetMed.docx
@@ -1,6 +1,6 @@
 
 <file path=word/document.xml><?xml version="1.0" encoding="utf-8"?>
-<w:document xmlns:wpc="http://schemas.microsoft.com/office/word/2010/wordprocessingCanvas" xmlns:cx="http://schemas.microsoft.com/office/drawing/2014/chartex" xmlns:cx1="http://schemas.microsoft.com/office/drawing/2015/9/8/chartex" xmlns:cx2="http://schemas.microsoft.com/office/drawing/2015/10/21/chartex" xmlns:cx3="http://schemas.microsoft.com/office/drawing/2016/5/9/chartex" xmlns:cx4="http://schemas.microsoft.com/office/drawing/2016/5/10/chartex" xmlns:cx5="http://schemas.microsoft.com/office/drawing/2016/5/11/chartex" xmlns:cx6="http://schemas.microsoft.com/office/drawing/2016/5/12/chartex" xmlns:cx7="http://schemas.microsoft.com/office/drawing/2016/5/13/chartex" xmlns:cx8="http://schemas.microsoft.com/office/drawing/2016/5/14/chartex" xmlns:mc="http://schemas.openxmlformats.org/markup-compatibility/2006" xmlns:aink="http://schemas.microsoft.com/office/drawing/2016/ink" xmlns:am3d="http://schemas.microsoft.com/office/drawing/2017/model3d" xmlns:o="urn:schemas-microsoft-com:office:office" xmlns:oel="http://schemas.microsoft.com/office/2019/extlst" xmlns:r="http://schemas.openxmlformats.org/officeDocument/2006/relationships" xmlns:m="http://schemas.openxmlformats.org/officeDocument/2006/math" xmlns:v="urn:schemas-microsoft-com:vml" xmlns:wp14="http://schemas.microsoft.com/office/word/2010/wordprocessingDrawing" xmlns:wp="http://schemas.openxmlformats.org/drawingml/2006/wordprocessingDrawing" xmlns:w10="urn:schemas-microsoft-com:office:word" xmlns:w="http://schemas.openxmlformats.org/wordprocessingml/2006/main" xmlns:w14="http://schemas.microsoft.com/office/word/2010/wordml" xmlns:w15="http://schemas.microsoft.com/office/word/2012/wordml" xmlns:w16cex="http://schemas.microsoft.com/office/word/2018/wordml/cex" xmlns:w16cid="http://schemas.microsoft.com/office/word/2016/wordml/cid" xmlns:w16="http://schemas.microsoft.com/office/word/2018/wordml" xmlns:w16sdtdh="http://schemas.microsoft.com/office/word/2020/wordml/sdtdatahash" xmlns:w16se="http://schemas.microsoft.com/office/word/2015/wordml/symex" xmlns:wpg="http://schemas.microsoft.com/office/word/2010/wordprocessingGroup" xmlns:wpi="http://schemas.microsoft.com/office/word/2010/wordprocessingInk" xmlns:wne="http://schemas.microsoft.com/office/word/2006/wordml" xmlns:wps="http://schemas.microsoft.com/office/word/2010/wordprocessingShape" mc:Ignorable="w14 w15 w16se w16cid w16 w16cex w16sdtdh wp14">
+<w:document xmlns:wpc="http://schemas.microsoft.com/office/word/2010/wordprocessingCanvas" xmlns:cx="http://schemas.microsoft.com/office/drawing/2014/chartex" xmlns:cx1="http://schemas.microsoft.com/office/drawing/2015/9/8/chartex" xmlns:cx2="http://schemas.microsoft.com/office/drawing/2015/10/21/chartex" xmlns:cx3="http://schemas.microsoft.com/office/drawing/2016/5/9/chartex" xmlns:cx4="http://schemas.microsoft.com/office/drawing/2016/5/10/chartex" xmlns:cx5="http://schemas.microsoft.com/office/drawing/2016/5/11/chartex" xmlns:cx6="http://schemas.microsoft.com/office/drawing/2016/5/12/chartex" xmlns:cx7="http://schemas.microsoft.com/office/drawing/2016/5/13/chartex" xmlns:cx8="http://schemas.microsoft.com/office/drawing/2016/5/14/chartex" xmlns:mc="http://schemas.openxmlformats.org/markup-compatibility/2006" xmlns:aink="http://schemas.microsoft.com/office/drawing/2016/ink" xmlns:am3d="http://schemas.microsoft.com/office/drawing/2017/model3d" xmlns:o="urn:schemas-microsoft-com:office:office" xmlns:oel="http://schemas.microsoft.com/office/2019/extlst" xmlns:r="http://schemas.openxmlformats.org/officeDocument/2006/relationships" xmlns:m="http://schemas.openxmlformats.org/officeDocument/2006/math" xmlns:v="urn:schemas-microsoft-com:vml" xmlns:wp14="http://schemas.microsoft.com/office/word/2010/wordprocessingDrawing" xmlns:wp="http://schemas.openxmlformats.org/drawingml/2006/wordprocessingDrawing" xmlns:w10="urn:schemas-microsoft-com:office:word" xmlns:w="http://schemas.openxmlformats.org/wordprocessingml/2006/main" xmlns:w14="http://schemas.microsoft.com/office/word/2010/wordml" xmlns:w15="http://schemas.microsoft.com/office/word/2012/wordml" xmlns:w16cex="http://schemas.microsoft.com/office/word/2018/wordml/cex" xmlns:w16cid="http://schemas.microsoft.com/office/word/2016/wordml/cid" xmlns:w16="http://schemas.microsoft.com/office/word/2018/wordml" xmlns:w16du="http://schemas.microsoft.com/office/word/2023/wordml/word16du" xmlns:w16sdtdh="http://schemas.microsoft.com/office/word/2020/wordml/sdtdatahash" xmlns:w16se="http://schemas.microsoft.com/office/word/2015/wordml/symex" xmlns:wpg="http://schemas.microsoft.com/office/word/2010/wordprocessingGroup" xmlns:wpi="http://schemas.microsoft.com/office/word/2010/wordprocessingInk" xmlns:wne="http://schemas.microsoft.com/office/word/2006/wordml" xmlns:wps="http://schemas.microsoft.com/office/word/2010/wordprocessingShape" mc:Ignorable="w14 w15 w16se w16cid w16 w16cex w16sdtdh w16du wp14">
   <w:body>
     <w:sdt>
       <w:sdtPr>
@@ -264,7 +264,7 @@
                   </wp:anchor>
                 </w:drawing>
               </mc:Choice>
-              <mc:Fallback xmlns:w16du="http://schemas.microsoft.com/office/word/2023/wordml/word16du" xmlns:arto="http://schemas.microsoft.com/office/word/2006/arto">
+              <mc:Fallback xmlns:arto="http://schemas.microsoft.com/office/word/2006/arto">
                 <w:pict>
                   <v:group w14:anchorId="284AF854" id="Grupo 149" o:spid="_x0000_s1026" style="position:absolute;margin-left:0;margin-top:0;width:8in;height:95.7pt;z-index:251662336;mso-width-percent:941;mso-height-percent:121;mso-top-percent:23;mso-position-horizontal:center;mso-position-horizontal-relative:page;mso-position-vertical-relative:page;mso-width-percent:941;mso-height-percent:121;mso-top-percent:23" coordorigin="" coordsize="73152,12161" o:gfxdata="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">
                     <v:shape id="Retângulo 51" o:spid="_x0000_s1027" style="position:absolute;width:73152;height:11303;visibility:visible;mso-wrap-style:square;v-text-anchor:middle" coordsize="7312660,1129665" o:gfxdata="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" path="m,l7312660,r,1129665l3619500,733425,,1091565,,xe" fillcolor="#156082 [3204]" stroked="f" strokeweight="1pt">
@@ -4109,14 +4109,6 @@
           </w:r>
           <w:bookmarkEnd w:id="7"/>
         </w:p>
-        <w:p>
-          <w:pPr>
-            <w:pStyle w:val="Ttulo2"/>
-          </w:pPr>
-          <w:r>
-            <w:t>Requisitos do projeto</w:t>
-          </w:r>
-        </w:p>
         <w:p/>
         <w:p>
           <w:pPr>
@@ -4578,28 +4570,530 @@
               <w:sz w:val="22"/>
               <w:szCs w:val="22"/>
             </w:rPr>
-            <w:t xml:space="preserve"> da documentação com contexto, </w:t>
-          </w:r>
-          <w:r>
-            <w:rPr>
-              <w:sz w:val="22"/>
-              <w:szCs w:val="22"/>
-            </w:rPr>
-            <w:t xml:space="preserve">justificativa, objetivo, escopo, </w:t>
-          </w:r>
-          <w:r>
-            <w:rPr>
-              <w:sz w:val="22"/>
-              <w:szCs w:val="22"/>
-            </w:rPr>
-            <w:t>histórias de usuário</w:t>
-          </w:r>
-          <w:r>
-            <w:rPr>
-              <w:sz w:val="22"/>
-              <w:szCs w:val="22"/>
-            </w:rPr>
-            <w:t>, requisitos,</w:t>
+            <w:t xml:space="preserve"> da documentação com</w:t>
+          </w:r>
+          <w:r>
+            <w:rPr>
+              <w:sz w:val="22"/>
+              <w:szCs w:val="22"/>
+            </w:rPr>
+            <w:t>:</w:t>
+          </w:r>
+        </w:p>
+        <w:p>
+          <w:pPr>
+            <w:pStyle w:val="PargrafodaLista"/>
+            <w:numPr>
+              <w:ilvl w:val="0"/>
+              <w:numId w:val="10"/>
+            </w:numPr>
+            <w:rPr>
+              <w:sz w:val="22"/>
+              <w:szCs w:val="22"/>
+            </w:rPr>
+          </w:pPr>
+          <w:r>
+            <w:rPr>
+              <w:sz w:val="22"/>
+              <w:szCs w:val="22"/>
+            </w:rPr>
+            <w:t>C</w:t>
+          </w:r>
+          <w:r>
+            <w:rPr>
+              <w:sz w:val="22"/>
+              <w:szCs w:val="22"/>
+            </w:rPr>
+            <w:t>ontexto</w:t>
+          </w:r>
+        </w:p>
+        <w:p>
+          <w:pPr>
+            <w:pStyle w:val="PargrafodaLista"/>
+            <w:numPr>
+              <w:ilvl w:val="0"/>
+              <w:numId w:val="10"/>
+            </w:numPr>
+            <w:rPr>
+              <w:sz w:val="22"/>
+              <w:szCs w:val="22"/>
+            </w:rPr>
+          </w:pPr>
+          <w:r>
+            <w:rPr>
+              <w:sz w:val="22"/>
+              <w:szCs w:val="22"/>
+            </w:rPr>
+            <w:t>J</w:t>
+          </w:r>
+          <w:r>
+            <w:rPr>
+              <w:sz w:val="22"/>
+              <w:szCs w:val="22"/>
+            </w:rPr>
+            <w:t>ustificativa</w:t>
+          </w:r>
+        </w:p>
+        <w:p>
+          <w:pPr>
+            <w:pStyle w:val="PargrafodaLista"/>
+            <w:numPr>
+              <w:ilvl w:val="0"/>
+              <w:numId w:val="10"/>
+            </w:numPr>
+            <w:rPr>
+              <w:sz w:val="22"/>
+              <w:szCs w:val="22"/>
+            </w:rPr>
+          </w:pPr>
+          <w:r>
+            <w:rPr>
+              <w:sz w:val="22"/>
+              <w:szCs w:val="22"/>
+            </w:rPr>
+            <w:t>O</w:t>
+          </w:r>
+          <w:r>
+            <w:rPr>
+              <w:sz w:val="22"/>
+              <w:szCs w:val="22"/>
+            </w:rPr>
+            <w:t>bjetivo</w:t>
+          </w:r>
+        </w:p>
+        <w:p>
+          <w:pPr>
+            <w:pStyle w:val="PargrafodaLista"/>
+            <w:numPr>
+              <w:ilvl w:val="0"/>
+              <w:numId w:val="10"/>
+            </w:numPr>
+            <w:rPr>
+              <w:sz w:val="22"/>
+              <w:szCs w:val="22"/>
+            </w:rPr>
+          </w:pPr>
+          <w:r>
+            <w:rPr>
+              <w:sz w:val="22"/>
+              <w:szCs w:val="22"/>
+            </w:rPr>
+            <w:t>E</w:t>
+          </w:r>
+          <w:r>
+            <w:rPr>
+              <w:sz w:val="22"/>
+              <w:szCs w:val="22"/>
+            </w:rPr>
+            <w:t>scopo</w:t>
+          </w:r>
+        </w:p>
+        <w:p>
+          <w:pPr>
+            <w:pStyle w:val="PargrafodaLista"/>
+            <w:numPr>
+              <w:ilvl w:val="0"/>
+              <w:numId w:val="10"/>
+            </w:numPr>
+            <w:rPr>
+              <w:sz w:val="22"/>
+              <w:szCs w:val="22"/>
+            </w:rPr>
+          </w:pPr>
+          <w:r>
+            <w:rPr>
+              <w:sz w:val="22"/>
+              <w:szCs w:val="22"/>
+            </w:rPr>
+            <w:t>H</w:t>
+          </w:r>
+          <w:r>
+            <w:rPr>
+              <w:sz w:val="22"/>
+              <w:szCs w:val="22"/>
+            </w:rPr>
+            <w:t>istórias de usuário</w:t>
+          </w:r>
+        </w:p>
+        <w:p>
+          <w:pPr>
+            <w:pStyle w:val="PargrafodaLista"/>
+            <w:numPr>
+              <w:ilvl w:val="0"/>
+              <w:numId w:val="10"/>
+            </w:numPr>
+            <w:rPr>
+              <w:sz w:val="22"/>
+              <w:szCs w:val="22"/>
+            </w:rPr>
+          </w:pPr>
+          <w:r>
+            <w:rPr>
+              <w:sz w:val="22"/>
+              <w:szCs w:val="22"/>
+            </w:rPr>
+            <w:t>R</w:t>
+          </w:r>
+          <w:r>
+            <w:rPr>
+              <w:sz w:val="22"/>
+              <w:szCs w:val="22"/>
+            </w:rPr>
+            <w:t>equisitos</w:t>
+          </w:r>
+        </w:p>
+        <w:p>
+          <w:pPr>
+            <w:pStyle w:val="PargrafodaLista"/>
+            <w:numPr>
+              <w:ilvl w:val="0"/>
+              <w:numId w:val="10"/>
+            </w:numPr>
+            <w:rPr>
+              <w:sz w:val="22"/>
+              <w:szCs w:val="22"/>
+            </w:rPr>
+          </w:pPr>
+          <w:r>
+            <w:rPr>
+              <w:sz w:val="22"/>
+              <w:szCs w:val="22"/>
+            </w:rPr>
+            <w:t>Li</w:t>
+          </w:r>
+          <w:r>
+            <w:rPr>
+              <w:sz w:val="22"/>
+              <w:szCs w:val="22"/>
+            </w:rPr>
+            <w:t>mites e exclusões</w:t>
+          </w:r>
+        </w:p>
+        <w:p>
+          <w:pPr>
+            <w:pStyle w:val="PargrafodaLista"/>
+            <w:numPr>
+              <w:ilvl w:val="0"/>
+              <w:numId w:val="10"/>
+            </w:numPr>
+            <w:rPr>
+              <w:sz w:val="22"/>
+              <w:szCs w:val="22"/>
+            </w:rPr>
+          </w:pPr>
+          <w:r>
+            <w:rPr>
+              <w:sz w:val="22"/>
+              <w:szCs w:val="22"/>
+            </w:rPr>
+            <w:t>M</w:t>
+          </w:r>
+          <w:r>
+            <w:rPr>
+              <w:sz w:val="22"/>
+              <w:szCs w:val="22"/>
+            </w:rPr>
+            <w:t>acro cronograma</w:t>
+          </w:r>
+        </w:p>
+        <w:p>
+          <w:pPr>
+            <w:pStyle w:val="PargrafodaLista"/>
+            <w:numPr>
+              <w:ilvl w:val="0"/>
+              <w:numId w:val="10"/>
+            </w:numPr>
+            <w:rPr>
+              <w:sz w:val="22"/>
+              <w:szCs w:val="22"/>
+            </w:rPr>
+          </w:pPr>
+          <w:r>
+            <w:rPr>
+              <w:sz w:val="22"/>
+              <w:szCs w:val="22"/>
+            </w:rPr>
+            <w:t>R</w:t>
+          </w:r>
+          <w:r>
+            <w:rPr>
+              <w:sz w:val="22"/>
+              <w:szCs w:val="22"/>
+            </w:rPr>
+            <w:t>iscos e restrições</w:t>
+          </w:r>
+        </w:p>
+        <w:p>
+          <w:pPr>
+            <w:pStyle w:val="PargrafodaLista"/>
+            <w:numPr>
+              <w:ilvl w:val="0"/>
+              <w:numId w:val="10"/>
+            </w:numPr>
+            <w:rPr>
+              <w:sz w:val="22"/>
+              <w:szCs w:val="22"/>
+            </w:rPr>
+          </w:pPr>
+          <w:r>
+            <w:rPr>
+              <w:sz w:val="22"/>
+              <w:szCs w:val="22"/>
+            </w:rPr>
+            <w:t>P</w:t>
+          </w:r>
+          <w:r>
+            <w:rPr>
+              <w:sz w:val="22"/>
+              <w:szCs w:val="22"/>
+            </w:rPr>
+            <w:t xml:space="preserve">remissas </w:t>
+          </w:r>
+        </w:p>
+        <w:p>
+          <w:pPr>
+            <w:pStyle w:val="PargrafodaLista"/>
+            <w:numPr>
+              <w:ilvl w:val="0"/>
+              <w:numId w:val="10"/>
+            </w:numPr>
+            <w:rPr>
+              <w:sz w:val="22"/>
+              <w:szCs w:val="22"/>
+            </w:rPr>
+          </w:pPr>
+          <w:r>
+            <w:rPr>
+              <w:sz w:val="22"/>
+              <w:szCs w:val="22"/>
+            </w:rPr>
+            <w:t>P</w:t>
+          </w:r>
+          <w:r>
+            <w:rPr>
+              <w:sz w:val="22"/>
+              <w:szCs w:val="22"/>
+            </w:rPr>
+            <w:t>artes interessadas</w:t>
+          </w:r>
+        </w:p>
+        <w:p>
+          <w:pPr>
+            <w:rPr>
+              <w:sz w:val="22"/>
+              <w:szCs w:val="22"/>
+            </w:rPr>
+          </w:pPr>
+        </w:p>
+        <w:p>
+          <w:pPr>
+            <w:rPr>
+              <w:sz w:val="22"/>
+              <w:szCs w:val="22"/>
+            </w:rPr>
+          </w:pPr>
+          <w:r>
+            <w:rPr>
+              <w:b/>
+              <w:bCs/>
+              <w:sz w:val="22"/>
+              <w:szCs w:val="22"/>
+            </w:rPr>
+            <w:t>[Req</w:t>
+          </w:r>
+          <w:r>
+            <w:rPr>
+              <w:b/>
+              <w:bCs/>
+              <w:sz w:val="22"/>
+              <w:szCs w:val="22"/>
+            </w:rPr>
+            <w:t>06</w:t>
+          </w:r>
+          <w:r>
+            <w:rPr>
+              <w:b/>
+              <w:bCs/>
+              <w:sz w:val="22"/>
+              <w:szCs w:val="22"/>
+            </w:rPr>
+            <w:t xml:space="preserve"> – Site Institucional] –</w:t>
+          </w:r>
+          <w:r>
+            <w:rPr>
+              <w:sz w:val="22"/>
+              <w:szCs w:val="22"/>
+            </w:rPr>
+            <w:t xml:space="preserve"> Desenvolver site</w:t>
+          </w:r>
+          <w:r>
+            <w:rPr>
+              <w:sz w:val="22"/>
+              <w:szCs w:val="22"/>
+            </w:rPr>
+            <w:t xml:space="preserve"> we</w:t>
+          </w:r>
+          <w:r>
+            <w:rPr>
+              <w:sz w:val="22"/>
+              <w:szCs w:val="22"/>
+            </w:rPr>
+            <w:t>b com:</w:t>
+          </w:r>
+        </w:p>
+        <w:p>
+          <w:pPr>
+            <w:rPr>
+              <w:sz w:val="22"/>
+              <w:szCs w:val="22"/>
+            </w:rPr>
+          </w:pPr>
+          <w:r>
+            <w:rPr>
+              <w:sz w:val="22"/>
+              <w:szCs w:val="22"/>
+            </w:rPr>
+            <w:t>Tela Inicial: Apresentação do projeto</w:t>
+          </w:r>
+          <w:r>
+            <w:rPr>
+              <w:sz w:val="22"/>
+              <w:szCs w:val="22"/>
+            </w:rPr>
+            <w:t xml:space="preserve"> e sobre nós</w:t>
+          </w:r>
+          <w:r>
+            <w:rPr>
+              <w:sz w:val="22"/>
+              <w:szCs w:val="22"/>
+            </w:rPr>
+            <w:t>.</w:t>
+          </w:r>
+        </w:p>
+        <w:p>
+          <w:pPr>
+            <w:rPr>
+              <w:sz w:val="22"/>
+              <w:szCs w:val="22"/>
+            </w:rPr>
+          </w:pPr>
+          <w:r>
+            <w:rPr>
+              <w:sz w:val="22"/>
+              <w:szCs w:val="22"/>
+            </w:rPr>
+            <w:t xml:space="preserve">Tela de cadastro: Tela para </w:t>
+          </w:r>
+          <w:r>
+            <w:rPr>
+              <w:sz w:val="22"/>
+              <w:szCs w:val="22"/>
+            </w:rPr>
+            <w:t>cadastro</w:t>
+          </w:r>
+          <w:r>
+            <w:rPr>
+              <w:sz w:val="22"/>
+              <w:szCs w:val="22"/>
+            </w:rPr>
+            <w:t xml:space="preserve"> de </w:t>
+          </w:r>
+          <w:r>
+            <w:rPr>
+              <w:sz w:val="22"/>
+              <w:szCs w:val="22"/>
+            </w:rPr>
+            <w:t xml:space="preserve">usuário com funcionalidade de Create, Read, </w:t>
+          </w:r>
+          <w:r>
+            <w:rPr>
+              <w:sz w:val="22"/>
+              <w:szCs w:val="22"/>
+            </w:rPr>
+            <w:t>Update e Delete.</w:t>
+          </w:r>
+        </w:p>
+        <w:p>
+          <w:pPr>
+            <w:rPr>
+              <w:sz w:val="22"/>
+              <w:szCs w:val="22"/>
+            </w:rPr>
+          </w:pPr>
+          <w:r>
+            <w:rPr>
+              <w:sz w:val="22"/>
+              <w:szCs w:val="22"/>
+            </w:rPr>
+            <w:t xml:space="preserve">Tela de Login: Area para login </w:t>
+          </w:r>
+          <w:r>
+            <w:rPr>
+              <w:sz w:val="22"/>
+              <w:szCs w:val="22"/>
+            </w:rPr>
+            <w:t>na página de usuário.</w:t>
+          </w:r>
+        </w:p>
+        <w:p>
+          <w:pPr>
+            <w:rPr>
+              <w:sz w:val="22"/>
+              <w:szCs w:val="22"/>
+            </w:rPr>
+          </w:pPr>
+        </w:p>
+        <w:p>
+          <w:pPr>
+            <w:rPr>
+              <w:sz w:val="22"/>
+              <w:szCs w:val="22"/>
+            </w:rPr>
+          </w:pPr>
+          <w:r>
+            <w:rPr>
+              <w:b/>
+              <w:bCs/>
+              <w:sz w:val="22"/>
+              <w:szCs w:val="22"/>
+            </w:rPr>
+            <w:t>[</w:t>
+          </w:r>
+          <w:r>
+            <w:rPr>
+              <w:b/>
+              <w:bCs/>
+              <w:sz w:val="22"/>
+              <w:szCs w:val="22"/>
+            </w:rPr>
+            <w:t>Req</w:t>
+          </w:r>
+          <w:r>
+            <w:rPr>
+              <w:b/>
+              <w:bCs/>
+              <w:sz w:val="22"/>
+              <w:szCs w:val="22"/>
+            </w:rPr>
+            <w:t>07</w:t>
+          </w:r>
+          <w:r>
+            <w:rPr>
+              <w:b/>
+              <w:bCs/>
+              <w:sz w:val="22"/>
+              <w:szCs w:val="22"/>
+            </w:rPr>
+            <w:t xml:space="preserve"> – Inovação] </w:t>
+          </w:r>
+          <w:r>
+            <w:rPr>
+              <w:b/>
+              <w:bCs/>
+              <w:sz w:val="22"/>
+              <w:szCs w:val="22"/>
+            </w:rPr>
+            <w:t>–</w:t>
           </w:r>
           <w:r>
             <w:rPr>
@@ -4615,14 +5109,49 @@
               <w:sz w:val="22"/>
               <w:szCs w:val="22"/>
             </w:rPr>
-            <w:t xml:space="preserve">limites e exclusões, macro cronograma, </w:t>
-          </w:r>
-          <w:r>
-            <w:rPr>
-              <w:sz w:val="22"/>
-              <w:szCs w:val="22"/>
-            </w:rPr>
-            <w:t>riscos e restrições, premissas e partes interessadas.</w:t>
+            <w:t>Deve ser e</w:t>
+          </w:r>
+          <w:r>
+            <w:rPr>
+              <w:sz w:val="22"/>
+              <w:szCs w:val="22"/>
+            </w:rPr>
+            <w:t>studa</w:t>
+          </w:r>
+          <w:r>
+            <w:rPr>
+              <w:sz w:val="22"/>
+              <w:szCs w:val="22"/>
+            </w:rPr>
+            <w:t>da</w:t>
+          </w:r>
+          <w:r>
+            <w:rPr>
+              <w:sz w:val="22"/>
+              <w:szCs w:val="22"/>
+            </w:rPr>
+            <w:t xml:space="preserve"> e desenvolv</w:t>
+          </w:r>
+          <w:r>
+            <w:rPr>
+              <w:sz w:val="22"/>
+              <w:szCs w:val="22"/>
+            </w:rPr>
+            <w:t>ida</w:t>
+          </w:r>
+          <w:r>
+            <w:rPr>
+              <w:sz w:val="22"/>
+              <w:szCs w:val="22"/>
+            </w:rPr>
+            <w:t xml:space="preserve"> uma forma de inovação que possa ser implantada no </w:t>
+          </w:r>
+          <w:r>
+            <w:rPr>
+              <w:sz w:val="22"/>
+              <w:szCs w:val="22"/>
+            </w:rPr>
+            <w:t>sistema.</w:t>
           </w:r>
         </w:p>
         <w:p>
@@ -4656,283 +5185,6 @@
               <w:sz w:val="22"/>
               <w:szCs w:val="22"/>
             </w:rPr>
-            <w:t>06</w:t>
-          </w:r>
-          <w:r>
-            <w:rPr>
-              <w:b/>
-              <w:bCs/>
-              <w:sz w:val="22"/>
-              <w:szCs w:val="22"/>
-            </w:rPr>
-            <w:t xml:space="preserve"> – Site Institucional] –</w:t>
-          </w:r>
-          <w:r>
-            <w:rPr>
-              <w:sz w:val="22"/>
-              <w:szCs w:val="22"/>
-            </w:rPr>
-            <w:t xml:space="preserve"> Desenvolver site</w:t>
-          </w:r>
-          <w:r>
-            <w:rPr>
-              <w:sz w:val="22"/>
-              <w:szCs w:val="22"/>
-            </w:rPr>
-            <w:t xml:space="preserve"> we</w:t>
-          </w:r>
-          <w:r>
-            <w:rPr>
-              <w:sz w:val="22"/>
-              <w:szCs w:val="22"/>
-            </w:rPr>
-            <w:t>b com:</w:t>
-          </w:r>
-        </w:p>
-        <w:p>
-          <w:pPr>
-            <w:rPr>
-              <w:sz w:val="22"/>
-              <w:szCs w:val="22"/>
-            </w:rPr>
-          </w:pPr>
-          <w:r>
-            <w:rPr>
-              <w:sz w:val="22"/>
-              <w:szCs w:val="22"/>
-            </w:rPr>
-            <w:t>Tela Inicial: Apresentação do projeto</w:t>
-          </w:r>
-          <w:r>
-            <w:rPr>
-              <w:sz w:val="22"/>
-              <w:szCs w:val="22"/>
-            </w:rPr>
-            <w:t xml:space="preserve"> e sobre nós</w:t>
-          </w:r>
-          <w:r>
-            <w:rPr>
-              <w:sz w:val="22"/>
-              <w:szCs w:val="22"/>
-            </w:rPr>
-            <w:t>.</w:t>
-          </w:r>
-        </w:p>
-        <w:p>
-          <w:pPr>
-            <w:rPr>
-              <w:sz w:val="22"/>
-              <w:szCs w:val="22"/>
-            </w:rPr>
-          </w:pPr>
-          <w:r>
-            <w:rPr>
-              <w:sz w:val="22"/>
-              <w:szCs w:val="22"/>
-            </w:rPr>
-            <w:t xml:space="preserve">Tela de cadastro: Tela para </w:t>
-          </w:r>
-          <w:r>
-            <w:rPr>
-              <w:sz w:val="22"/>
-              <w:szCs w:val="22"/>
-            </w:rPr>
-            <w:t>cadastro</w:t>
-          </w:r>
-          <w:r>
-            <w:rPr>
-              <w:sz w:val="22"/>
-              <w:szCs w:val="22"/>
-            </w:rPr>
-            <w:t xml:space="preserve"> de </w:t>
-          </w:r>
-          <w:r>
-            <w:rPr>
-              <w:sz w:val="22"/>
-              <w:szCs w:val="22"/>
-            </w:rPr>
-            <w:t xml:space="preserve">usuário com funcionalidade de Create, Read, </w:t>
-          </w:r>
-          <w:r>
-            <w:rPr>
-              <w:sz w:val="22"/>
-              <w:szCs w:val="22"/>
-            </w:rPr>
-            <w:t>Update e Delete.</w:t>
-          </w:r>
-        </w:p>
-        <w:p>
-          <w:pPr>
-            <w:rPr>
-              <w:sz w:val="22"/>
-              <w:szCs w:val="22"/>
-            </w:rPr>
-          </w:pPr>
-          <w:r>
-            <w:rPr>
-              <w:sz w:val="22"/>
-              <w:szCs w:val="22"/>
-            </w:rPr>
-            <w:t xml:space="preserve">Tela de Login: Area para login </w:t>
-          </w:r>
-          <w:r>
-            <w:rPr>
-              <w:sz w:val="22"/>
-              <w:szCs w:val="22"/>
-            </w:rPr>
-            <w:t>na página de usuário.</w:t>
-          </w:r>
-        </w:p>
-        <w:p>
-          <w:pPr>
-            <w:rPr>
-              <w:sz w:val="22"/>
-              <w:szCs w:val="22"/>
-            </w:rPr>
-          </w:pPr>
-        </w:p>
-        <w:p>
-          <w:pPr>
-            <w:rPr>
-              <w:sz w:val="22"/>
-              <w:szCs w:val="22"/>
-            </w:rPr>
-          </w:pPr>
-          <w:r>
-            <w:rPr>
-              <w:b/>
-              <w:bCs/>
-              <w:sz w:val="22"/>
-              <w:szCs w:val="22"/>
-            </w:rPr>
-            <w:t>[</w:t>
-          </w:r>
-          <w:r>
-            <w:rPr>
-              <w:b/>
-              <w:bCs/>
-              <w:sz w:val="22"/>
-              <w:szCs w:val="22"/>
-            </w:rPr>
-            <w:t>Req</w:t>
-          </w:r>
-          <w:r>
-            <w:rPr>
-              <w:b/>
-              <w:bCs/>
-              <w:sz w:val="22"/>
-              <w:szCs w:val="22"/>
-            </w:rPr>
-            <w:t>07</w:t>
-          </w:r>
-          <w:r>
-            <w:rPr>
-              <w:b/>
-              <w:bCs/>
-              <w:sz w:val="22"/>
-              <w:szCs w:val="22"/>
-            </w:rPr>
-            <w:t xml:space="preserve"> – Inovação] </w:t>
-          </w:r>
-          <w:r>
-            <w:rPr>
-              <w:b/>
-              <w:bCs/>
-              <w:sz w:val="22"/>
-              <w:szCs w:val="22"/>
-            </w:rPr>
-            <w:t>–</w:t>
-          </w:r>
-          <w:r>
-            <w:rPr>
-              <w:b/>
-              <w:bCs/>
-              <w:sz w:val="22"/>
-              <w:szCs w:val="22"/>
-            </w:rPr>
-            <w:t xml:space="preserve"> </w:t>
-          </w:r>
-          <w:r>
-            <w:rPr>
-              <w:sz w:val="22"/>
-              <w:szCs w:val="22"/>
-            </w:rPr>
-            <w:t>Deve ser e</w:t>
-          </w:r>
-          <w:r>
-            <w:rPr>
-              <w:sz w:val="22"/>
-              <w:szCs w:val="22"/>
-            </w:rPr>
-            <w:t>studa</w:t>
-          </w:r>
-          <w:r>
-            <w:rPr>
-              <w:sz w:val="22"/>
-              <w:szCs w:val="22"/>
-            </w:rPr>
-            <w:t>da</w:t>
-          </w:r>
-          <w:r>
-            <w:rPr>
-              <w:sz w:val="22"/>
-              <w:szCs w:val="22"/>
-            </w:rPr>
-            <w:t xml:space="preserve"> e desenvolv</w:t>
-          </w:r>
-          <w:r>
-            <w:rPr>
-              <w:sz w:val="22"/>
-              <w:szCs w:val="22"/>
-            </w:rPr>
-            <w:t>ida</w:t>
-          </w:r>
-          <w:r>
-            <w:rPr>
-              <w:sz w:val="22"/>
-              <w:szCs w:val="22"/>
-            </w:rPr>
-            <w:t xml:space="preserve"> uma forma de inovação que possa ser implantada no </w:t>
-          </w:r>
-          <w:r>
-            <w:rPr>
-              <w:sz w:val="22"/>
-              <w:szCs w:val="22"/>
-            </w:rPr>
-            <w:t>sistema.</w:t>
-          </w:r>
-        </w:p>
-        <w:p>
-          <w:pPr>
-            <w:rPr>
-              <w:sz w:val="22"/>
-              <w:szCs w:val="22"/>
-            </w:rPr>
-          </w:pPr>
-        </w:p>
-        <w:p>
-          <w:pPr>
-            <w:rPr>
-              <w:sz w:val="22"/>
-              <w:szCs w:val="22"/>
-            </w:rPr>
-          </w:pPr>
-          <w:r>
-            <w:rPr>
-              <w:b/>
-              <w:bCs/>
-              <w:sz w:val="22"/>
-              <w:szCs w:val="22"/>
-            </w:rPr>
-            <w:t>[Req</w:t>
-          </w:r>
-          <w:r>
-            <w:rPr>
-              <w:b/>
-              <w:bCs/>
-              <w:sz w:val="22"/>
-              <w:szCs w:val="22"/>
-            </w:rPr>
             <w:t>08</w:t>
           </w:r>
           <w:r>
@@ -4980,163 +5232,6 @@
               <w:szCs w:val="22"/>
             </w:rPr>
             <w:t>do perfil dos usuários do sistema.</w:t>
-          </w:r>
-        </w:p>
-        <w:p>
-          <w:pPr>
-            <w:rPr>
-              <w:sz w:val="22"/>
-              <w:szCs w:val="22"/>
-            </w:rPr>
-          </w:pPr>
-        </w:p>
-        <w:p>
-          <w:pPr>
-            <w:rPr>
-              <w:sz w:val="22"/>
-              <w:szCs w:val="22"/>
-            </w:rPr>
-          </w:pPr>
-          <w:r>
-            <w:rPr>
-              <w:b/>
-              <w:bCs/>
-              <w:sz w:val="22"/>
-              <w:szCs w:val="22"/>
-            </w:rPr>
-            <w:t>[Req</w:t>
-          </w:r>
-          <w:r>
-            <w:rPr>
-              <w:b/>
-              <w:bCs/>
-              <w:sz w:val="22"/>
-              <w:szCs w:val="22"/>
-            </w:rPr>
-            <w:t>09</w:t>
-          </w:r>
-          <w:r>
-            <w:rPr>
-              <w:b/>
-              <w:bCs/>
-              <w:sz w:val="22"/>
-              <w:szCs w:val="22"/>
-            </w:rPr>
-            <w:t xml:space="preserve"> – Organização pelo P</w:t>
-          </w:r>
-          <w:r>
-            <w:rPr>
-              <w:b/>
-              <w:bCs/>
-              <w:sz w:val="22"/>
-              <w:szCs w:val="22"/>
-            </w:rPr>
-            <w:t xml:space="preserve">lanner] – </w:t>
-          </w:r>
-          <w:r>
-            <w:rPr>
-              <w:sz w:val="22"/>
-              <w:szCs w:val="22"/>
-            </w:rPr>
-            <w:t xml:space="preserve">O projeto deve ser organizado </w:t>
-          </w:r>
-          <w:r>
-            <w:rPr>
-              <w:sz w:val="22"/>
-              <w:szCs w:val="22"/>
-            </w:rPr>
-            <w:t>pela ferramenta</w:t>
-          </w:r>
-          <w:r>
-            <w:rPr>
-              <w:sz w:val="22"/>
-              <w:szCs w:val="22"/>
-            </w:rPr>
-            <w:t xml:space="preserve"> Planner da </w:t>
-          </w:r>
-          <w:r>
-            <w:rPr>
-              <w:sz w:val="22"/>
-              <w:szCs w:val="22"/>
-            </w:rPr>
-            <w:t>Microsoft.</w:t>
-          </w:r>
-        </w:p>
-        <w:p>
-          <w:pPr>
-            <w:rPr>
-              <w:sz w:val="22"/>
-              <w:szCs w:val="22"/>
-            </w:rPr>
-          </w:pPr>
-        </w:p>
-        <w:p>
-          <w:pPr>
-            <w:rPr>
-              <w:sz w:val="22"/>
-              <w:szCs w:val="22"/>
-            </w:rPr>
-          </w:pPr>
-          <w:r>
-            <w:rPr>
-              <w:b/>
-              <w:bCs/>
-              <w:sz w:val="22"/>
-              <w:szCs w:val="22"/>
-            </w:rPr>
-            <w:t>[Re</w:t>
-          </w:r>
-          <w:r>
-            <w:rPr>
-              <w:b/>
-              <w:bCs/>
-              <w:sz w:val="22"/>
-              <w:szCs w:val="22"/>
-            </w:rPr>
-            <w:t>q</w:t>
-          </w:r>
-          <w:r>
-            <w:rPr>
-              <w:b/>
-              <w:bCs/>
-              <w:sz w:val="22"/>
-              <w:szCs w:val="22"/>
-            </w:rPr>
-            <w:t>10</w:t>
-          </w:r>
-          <w:r>
-            <w:rPr>
-              <w:b/>
-              <w:bCs/>
-              <w:sz w:val="22"/>
-              <w:szCs w:val="22"/>
-            </w:rPr>
-            <w:t xml:space="preserve"> – Versionamento pelo GitHub] </w:t>
-          </w:r>
-          <w:r>
-            <w:rPr>
-              <w:b/>
-              <w:bCs/>
-              <w:sz w:val="22"/>
-              <w:szCs w:val="22"/>
-            </w:rPr>
-            <w:t>–</w:t>
-          </w:r>
-          <w:r>
-            <w:rPr>
-              <w:b/>
-              <w:bCs/>
-              <w:sz w:val="22"/>
-              <w:szCs w:val="22"/>
-            </w:rPr>
-            <w:t xml:space="preserve"> </w:t>
-          </w:r>
-          <w:r>
-            <w:rPr>
-              <w:sz w:val="22"/>
-              <w:szCs w:val="22"/>
-            </w:rPr>
-            <w:t>Os desenvolvedores devem utilizar a ferramenta GitHub para versionamento do projeto.</w:t>
           </w:r>
         </w:p>
         <w:p>
@@ -5171,6 +5266,163 @@
               <w:sz w:val="22"/>
               <w:szCs w:val="22"/>
             </w:rPr>
+            <w:t>09</w:t>
+          </w:r>
+          <w:r>
+            <w:rPr>
+              <w:b/>
+              <w:bCs/>
+              <w:sz w:val="22"/>
+              <w:szCs w:val="22"/>
+            </w:rPr>
+            <w:t xml:space="preserve"> – Organização pelo P</w:t>
+          </w:r>
+          <w:r>
+            <w:rPr>
+              <w:b/>
+              <w:bCs/>
+              <w:sz w:val="22"/>
+              <w:szCs w:val="22"/>
+            </w:rPr>
+            <w:t xml:space="preserve">lanner] – </w:t>
+          </w:r>
+          <w:r>
+            <w:rPr>
+              <w:sz w:val="22"/>
+              <w:szCs w:val="22"/>
+            </w:rPr>
+            <w:t xml:space="preserve">O projeto deve ser organizado </w:t>
+          </w:r>
+          <w:r>
+            <w:rPr>
+              <w:sz w:val="22"/>
+              <w:szCs w:val="22"/>
+            </w:rPr>
+            <w:t>pela ferramenta</w:t>
+          </w:r>
+          <w:r>
+            <w:rPr>
+              <w:sz w:val="22"/>
+              <w:szCs w:val="22"/>
+            </w:rPr>
+            <w:t xml:space="preserve"> Planner da </w:t>
+          </w:r>
+          <w:r>
+            <w:rPr>
+              <w:sz w:val="22"/>
+              <w:szCs w:val="22"/>
+            </w:rPr>
+            <w:t>Microsoft.</w:t>
+          </w:r>
+        </w:p>
+        <w:p>
+          <w:pPr>
+            <w:rPr>
+              <w:sz w:val="22"/>
+              <w:szCs w:val="22"/>
+            </w:rPr>
+          </w:pPr>
+        </w:p>
+        <w:p>
+          <w:pPr>
+            <w:rPr>
+              <w:sz w:val="22"/>
+              <w:szCs w:val="22"/>
+            </w:rPr>
+          </w:pPr>
+          <w:r>
+            <w:rPr>
+              <w:b/>
+              <w:bCs/>
+              <w:sz w:val="22"/>
+              <w:szCs w:val="22"/>
+            </w:rPr>
+            <w:t>[Re</w:t>
+          </w:r>
+          <w:r>
+            <w:rPr>
+              <w:b/>
+              <w:bCs/>
+              <w:sz w:val="22"/>
+              <w:szCs w:val="22"/>
+            </w:rPr>
+            <w:t>q</w:t>
+          </w:r>
+          <w:r>
+            <w:rPr>
+              <w:b/>
+              <w:bCs/>
+              <w:sz w:val="22"/>
+              <w:szCs w:val="22"/>
+            </w:rPr>
+            <w:t>10</w:t>
+          </w:r>
+          <w:r>
+            <w:rPr>
+              <w:b/>
+              <w:bCs/>
+              <w:sz w:val="22"/>
+              <w:szCs w:val="22"/>
+            </w:rPr>
+            <w:t xml:space="preserve"> – Versionamento pelo GitHub] </w:t>
+          </w:r>
+          <w:r>
+            <w:rPr>
+              <w:b/>
+              <w:bCs/>
+              <w:sz w:val="22"/>
+              <w:szCs w:val="22"/>
+            </w:rPr>
+            <w:t>–</w:t>
+          </w:r>
+          <w:r>
+            <w:rPr>
+              <w:b/>
+              <w:bCs/>
+              <w:sz w:val="22"/>
+              <w:szCs w:val="22"/>
+            </w:rPr>
+            <w:t xml:space="preserve"> </w:t>
+          </w:r>
+          <w:r>
+            <w:rPr>
+              <w:sz w:val="22"/>
+              <w:szCs w:val="22"/>
+            </w:rPr>
+            <w:t>Os desenvolvedores devem utilizar a ferramenta GitHub para versionamento do projeto.</w:t>
+          </w:r>
+        </w:p>
+        <w:p>
+          <w:pPr>
+            <w:rPr>
+              <w:sz w:val="22"/>
+              <w:szCs w:val="22"/>
+            </w:rPr>
+          </w:pPr>
+        </w:p>
+        <w:p>
+          <w:pPr>
+            <w:rPr>
+              <w:sz w:val="22"/>
+              <w:szCs w:val="22"/>
+            </w:rPr>
+          </w:pPr>
+          <w:r>
+            <w:rPr>
+              <w:b/>
+              <w:bCs/>
+              <w:sz w:val="22"/>
+              <w:szCs w:val="22"/>
+            </w:rPr>
+            <w:t>[Req</w:t>
+          </w:r>
+          <w:r>
+            <w:rPr>
+              <w:b/>
+              <w:bCs/>
+              <w:sz w:val="22"/>
+              <w:szCs w:val="22"/>
+            </w:rPr>
             <w:t>11</w:t>
           </w:r>
           <w:r>
@@ -5266,6 +5518,14 @@
               <w:szCs w:val="22"/>
             </w:rPr>
           </w:pPr>
+        </w:p>
+        <w:p>
+          <w:pPr>
+            <w:rPr>
+              <w:sz w:val="22"/>
+              <w:szCs w:val="22"/>
+            </w:rPr>
+          </w:pPr>
           <w:r>
             <w:rPr>
               <w:b/>
@@ -5391,14 +5651,7 @@
               <w:sz w:val="22"/>
               <w:szCs w:val="22"/>
             </w:rPr>
-            <w:t xml:space="preserve"> O sistema deve possuir </w:t>
-          </w:r>
-          <w:r>
-            <w:rPr>
-              <w:sz w:val="22"/>
-              <w:szCs w:val="22"/>
-            </w:rPr>
-            <w:t xml:space="preserve">pelo menos 3 </w:t>
+            <w:t xml:space="preserve"> O sistema deve possuir pelo menos 3 </w:t>
           </w:r>
           <w:r>
             <w:rPr>
@@ -5789,9 +6042,960 @@
         </w:p>
         <w:p>
           <w:pPr>
+            <w:rPr>
+              <w:sz w:val="22"/>
+              <w:szCs w:val="22"/>
+            </w:rPr>
+          </w:pPr>
+          <w:r>
+            <w:rPr>
+              <w:b/>
+              <w:bCs/>
+              <w:sz w:val="22"/>
+              <w:szCs w:val="22"/>
+            </w:rPr>
+            <w:t xml:space="preserve">[Req18 </w:t>
+          </w:r>
+          <w:r>
+            <w:rPr>
+              <w:b/>
+              <w:bCs/>
+              <w:sz w:val="22"/>
+              <w:szCs w:val="22"/>
+            </w:rPr>
+            <w:t>–</w:t>
+          </w:r>
+          <w:r>
+            <w:rPr>
+              <w:b/>
+              <w:bCs/>
+              <w:sz w:val="22"/>
+              <w:szCs w:val="22"/>
+            </w:rPr>
+            <w:t xml:space="preserve"> </w:t>
+          </w:r>
+          <w:r>
+            <w:rPr>
+              <w:b/>
+              <w:bCs/>
+              <w:sz w:val="22"/>
+              <w:szCs w:val="22"/>
+            </w:rPr>
+            <w:t>Estrutura do site</w:t>
+          </w:r>
+          <w:r>
+            <w:rPr>
+              <w:b/>
+              <w:bCs/>
+              <w:sz w:val="22"/>
+              <w:szCs w:val="22"/>
+            </w:rPr>
+            <w:t xml:space="preserve"> – Tela inicial</w:t>
+          </w:r>
+          <w:r>
+            <w:rPr>
+              <w:b/>
+              <w:bCs/>
+              <w:sz w:val="22"/>
+              <w:szCs w:val="22"/>
+            </w:rPr>
+            <w:t xml:space="preserve">] – </w:t>
+          </w:r>
+          <w:r>
+            <w:rPr>
+              <w:sz w:val="22"/>
+              <w:szCs w:val="22"/>
+            </w:rPr>
+            <w:t>O site deve possuir</w:t>
+          </w:r>
+          <w:r>
+            <w:rPr>
+              <w:sz w:val="22"/>
+              <w:szCs w:val="22"/>
+            </w:rPr>
+            <w:t xml:space="preserve"> uma tela inicial com</w:t>
+          </w:r>
+          <w:r>
+            <w:rPr>
+              <w:sz w:val="22"/>
+              <w:szCs w:val="22"/>
+            </w:rPr>
+            <w:t xml:space="preserve"> os campos:</w:t>
+          </w:r>
+        </w:p>
+        <w:p>
+          <w:pPr>
+            <w:pStyle w:val="PargrafodaLista"/>
+            <w:numPr>
+              <w:ilvl w:val="0"/>
+              <w:numId w:val="11"/>
+            </w:numPr>
+            <w:rPr>
+              <w:sz w:val="22"/>
+              <w:szCs w:val="22"/>
+            </w:rPr>
+          </w:pPr>
+          <w:proofErr w:type="spellStart"/>
+          <w:proofErr w:type="gramStart"/>
+          <w:r>
+            <w:rPr>
+              <w:sz w:val="22"/>
+              <w:szCs w:val="22"/>
+            </w:rPr>
+            <w:t>Inicio</w:t>
+          </w:r>
+          <w:proofErr w:type="spellEnd"/>
+          <w:proofErr w:type="gramEnd"/>
+          <w:r>
+            <w:rPr>
+              <w:sz w:val="22"/>
+              <w:szCs w:val="22"/>
+            </w:rPr>
+            <w:t>:</w:t>
+          </w:r>
+          <w:r>
+            <w:rPr>
+              <w:sz w:val="22"/>
+              <w:szCs w:val="22"/>
+            </w:rPr>
+            <w:t xml:space="preserve"> Apresentação superficial do projeto</w:t>
+          </w:r>
+          <w:r>
+            <w:rPr>
+              <w:sz w:val="22"/>
+              <w:szCs w:val="22"/>
+            </w:rPr>
+            <w:t>;</w:t>
+          </w:r>
+        </w:p>
+        <w:p>
+          <w:pPr>
+            <w:pStyle w:val="PargrafodaLista"/>
+            <w:numPr>
+              <w:ilvl w:val="0"/>
+              <w:numId w:val="11"/>
+            </w:numPr>
+            <w:rPr>
+              <w:sz w:val="22"/>
+              <w:szCs w:val="22"/>
+            </w:rPr>
+          </w:pPr>
+          <w:r>
+            <w:rPr>
+              <w:sz w:val="22"/>
+              <w:szCs w:val="22"/>
+            </w:rPr>
+            <w:t xml:space="preserve">Serviços: Apresentação dos </w:t>
+          </w:r>
+          <w:r>
+            <w:rPr>
+              <w:sz w:val="22"/>
+              <w:szCs w:val="22"/>
+            </w:rPr>
+            <w:t xml:space="preserve">serviços </w:t>
+          </w:r>
+          <w:r>
+            <w:rPr>
+              <w:sz w:val="22"/>
+              <w:szCs w:val="22"/>
+            </w:rPr>
+            <w:t>de forma simples</w:t>
+          </w:r>
+          <w:r>
+            <w:rPr>
+              <w:sz w:val="22"/>
+              <w:szCs w:val="22"/>
+            </w:rPr>
+            <w:t xml:space="preserve"> e</w:t>
+          </w:r>
+          <w:r>
+            <w:rPr>
+              <w:sz w:val="22"/>
+              <w:szCs w:val="22"/>
+            </w:rPr>
+            <w:t xml:space="preserve"> </w:t>
+          </w:r>
+          <w:r>
+            <w:rPr>
+              <w:sz w:val="22"/>
+              <w:szCs w:val="22"/>
+            </w:rPr>
+            <w:t>intuitiva</w:t>
+          </w:r>
+        </w:p>
+        <w:p>
+          <w:pPr>
+            <w:pStyle w:val="PargrafodaLista"/>
+            <w:numPr>
+              <w:ilvl w:val="0"/>
+              <w:numId w:val="11"/>
+            </w:numPr>
+            <w:rPr>
+              <w:sz w:val="22"/>
+              <w:szCs w:val="22"/>
+            </w:rPr>
+          </w:pPr>
+          <w:r>
+            <w:rPr>
+              <w:sz w:val="22"/>
+              <w:szCs w:val="22"/>
+            </w:rPr>
+            <w:t>Planos:</w:t>
+          </w:r>
+          <w:r>
+            <w:rPr>
+              <w:sz w:val="22"/>
+              <w:szCs w:val="22"/>
+            </w:rPr>
+            <w:t xml:space="preserve"> </w:t>
+          </w:r>
+          <w:r>
+            <w:rPr>
+              <w:sz w:val="22"/>
+              <w:szCs w:val="22"/>
+            </w:rPr>
+            <w:t xml:space="preserve">Apresentação </w:t>
+          </w:r>
+          <w:r>
+            <w:rPr>
+              <w:sz w:val="22"/>
+              <w:szCs w:val="22"/>
+            </w:rPr>
+            <w:t xml:space="preserve">das </w:t>
+          </w:r>
+          <w:r>
+            <w:rPr>
+              <w:sz w:val="22"/>
+              <w:szCs w:val="22"/>
+            </w:rPr>
+            <w:t xml:space="preserve">opções de planos </w:t>
+          </w:r>
+          <w:r>
+            <w:rPr>
+              <w:sz w:val="22"/>
+              <w:szCs w:val="22"/>
+            </w:rPr>
+            <w:t>possíveis para serem contratados</w:t>
+          </w:r>
+          <w:r>
+            <w:rPr>
+              <w:sz w:val="22"/>
+              <w:szCs w:val="22"/>
+            </w:rPr>
+            <w:t xml:space="preserve"> </w:t>
+          </w:r>
+        </w:p>
+        <w:p>
+          <w:pPr>
+            <w:pStyle w:val="PargrafodaLista"/>
+            <w:numPr>
+              <w:ilvl w:val="0"/>
+              <w:numId w:val="11"/>
+            </w:numPr>
+            <w:rPr>
+              <w:sz w:val="22"/>
+              <w:szCs w:val="22"/>
+            </w:rPr>
+          </w:pPr>
+          <w:r>
+            <w:rPr>
+              <w:sz w:val="22"/>
+              <w:szCs w:val="22"/>
+            </w:rPr>
+            <w:t>Perguntas frequentes: Algumas informa</w:t>
+          </w:r>
+          <w:r>
+            <w:rPr>
+              <w:sz w:val="22"/>
+              <w:szCs w:val="22"/>
+            </w:rPr>
+            <w:t>ções adicionais sobre o projeto</w:t>
+          </w:r>
+        </w:p>
+        <w:p>
+          <w:pPr>
+            <w:pStyle w:val="PargrafodaLista"/>
+            <w:numPr>
+              <w:ilvl w:val="0"/>
+              <w:numId w:val="11"/>
+            </w:numPr>
+            <w:rPr>
+              <w:sz w:val="22"/>
+              <w:szCs w:val="22"/>
+            </w:rPr>
+          </w:pPr>
+          <w:r>
+            <w:rPr>
+              <w:sz w:val="22"/>
+              <w:szCs w:val="22"/>
+            </w:rPr>
+            <w:t xml:space="preserve">Valores: Apresenta os valores da equipe responsável pelo projeto </w:t>
+          </w:r>
+        </w:p>
+        <w:p>
+          <w:pPr>
+            <w:pStyle w:val="PargrafodaLista"/>
+            <w:numPr>
+              <w:ilvl w:val="0"/>
+              <w:numId w:val="11"/>
+            </w:numPr>
+            <w:rPr>
+              <w:sz w:val="22"/>
+              <w:szCs w:val="22"/>
+            </w:rPr>
+          </w:pPr>
+          <w:r>
+            <w:rPr>
+              <w:sz w:val="22"/>
+              <w:szCs w:val="22"/>
+            </w:rPr>
+            <w:t>Equipe: Apresenta a equipe e suas respectivas empresas de estágio</w:t>
+          </w:r>
+        </w:p>
+        <w:p>
+          <w:pPr>
+            <w:rPr>
+              <w:sz w:val="22"/>
+              <w:szCs w:val="22"/>
+            </w:rPr>
+          </w:pPr>
+        </w:p>
+        <w:p>
+          <w:pPr>
+            <w:rPr>
+              <w:sz w:val="22"/>
+              <w:szCs w:val="22"/>
+            </w:rPr>
+          </w:pPr>
+          <w:r>
+            <w:rPr>
+              <w:b/>
+              <w:bCs/>
+              <w:sz w:val="22"/>
+              <w:szCs w:val="22"/>
+            </w:rPr>
+            <w:t>[Req1</w:t>
+          </w:r>
+          <w:r>
+            <w:rPr>
+              <w:b/>
+              <w:bCs/>
+              <w:sz w:val="22"/>
+              <w:szCs w:val="22"/>
+            </w:rPr>
+            <w:t>9</w:t>
+          </w:r>
+          <w:r>
+            <w:rPr>
+              <w:b/>
+              <w:bCs/>
+              <w:sz w:val="22"/>
+              <w:szCs w:val="22"/>
+            </w:rPr>
+            <w:t xml:space="preserve"> – Estrutura do site – Tela </w:t>
+          </w:r>
+          <w:r>
+            <w:rPr>
+              <w:b/>
+              <w:bCs/>
+              <w:sz w:val="22"/>
+              <w:szCs w:val="22"/>
+            </w:rPr>
+            <w:t>de login</w:t>
+          </w:r>
+          <w:r>
+            <w:rPr>
+              <w:b/>
+              <w:bCs/>
+              <w:sz w:val="22"/>
+              <w:szCs w:val="22"/>
+            </w:rPr>
+            <w:t xml:space="preserve">] – </w:t>
+          </w:r>
+          <w:r>
+            <w:rPr>
+              <w:sz w:val="22"/>
+              <w:szCs w:val="22"/>
+            </w:rPr>
+            <w:t xml:space="preserve">O site deve possuir uma tela </w:t>
+          </w:r>
+          <w:r>
+            <w:rPr>
+              <w:sz w:val="22"/>
+              <w:szCs w:val="22"/>
+            </w:rPr>
+            <w:t>de login</w:t>
+          </w:r>
+          <w:r>
+            <w:rPr>
+              <w:sz w:val="22"/>
+              <w:szCs w:val="22"/>
+            </w:rPr>
+            <w:t xml:space="preserve"> com os campos:</w:t>
+          </w:r>
+        </w:p>
+        <w:p>
+          <w:pPr>
+            <w:pStyle w:val="PargrafodaLista"/>
+            <w:numPr>
+              <w:ilvl w:val="0"/>
+              <w:numId w:val="13"/>
+            </w:numPr>
+            <w:rPr>
+              <w:sz w:val="22"/>
+              <w:szCs w:val="22"/>
+            </w:rPr>
+          </w:pPr>
+          <w:r>
+            <w:rPr>
+              <w:sz w:val="22"/>
+              <w:szCs w:val="22"/>
+            </w:rPr>
+            <w:t xml:space="preserve">Inputs </w:t>
+          </w:r>
+          <w:r>
+            <w:rPr>
+              <w:sz w:val="22"/>
+              <w:szCs w:val="22"/>
+            </w:rPr>
+            <w:t xml:space="preserve">Email e Senha: Campo </w:t>
+          </w:r>
+          <w:r>
+            <w:rPr>
+              <w:sz w:val="22"/>
+              <w:szCs w:val="22"/>
+            </w:rPr>
+            <w:t xml:space="preserve">para </w:t>
+          </w:r>
+          <w:r>
+            <w:rPr>
+              <w:sz w:val="22"/>
+              <w:szCs w:val="22"/>
+            </w:rPr>
+            <w:t xml:space="preserve">inserção dos </w:t>
+          </w:r>
+          <w:r>
+            <w:rPr>
+              <w:sz w:val="22"/>
+              <w:szCs w:val="22"/>
+            </w:rPr>
+            <w:t>campos que serão validados no login</w:t>
+          </w:r>
+        </w:p>
+        <w:p>
+          <w:pPr>
+            <w:pStyle w:val="PargrafodaLista"/>
+            <w:numPr>
+              <w:ilvl w:val="0"/>
+              <w:numId w:val="13"/>
+            </w:numPr>
+            <w:rPr>
+              <w:sz w:val="22"/>
+              <w:szCs w:val="22"/>
+            </w:rPr>
+          </w:pPr>
+          <w:r>
+            <w:rPr>
+              <w:sz w:val="22"/>
+              <w:szCs w:val="22"/>
+            </w:rPr>
+            <w:lastRenderedPageBreak/>
+            <w:t>Bot</w:t>
+          </w:r>
+          <w:r>
+            <w:rPr>
+              <w:sz w:val="22"/>
+              <w:szCs w:val="22"/>
+            </w:rPr>
+            <w:t>ão Lo</w:t>
+          </w:r>
+          <w:r>
+            <w:rPr>
+              <w:sz w:val="22"/>
+              <w:szCs w:val="22"/>
+            </w:rPr>
+            <w:t>gin</w:t>
+          </w:r>
+          <w:r>
+            <w:rPr>
+              <w:sz w:val="22"/>
+              <w:szCs w:val="22"/>
+            </w:rPr>
+            <w:t>:</w:t>
+          </w:r>
+          <w:r>
+            <w:rPr>
+              <w:sz w:val="22"/>
+              <w:szCs w:val="22"/>
+            </w:rPr>
+            <w:t xml:space="preserve"> </w:t>
+          </w:r>
+          <w:r>
+            <w:rPr>
+              <w:sz w:val="22"/>
+              <w:szCs w:val="22"/>
+            </w:rPr>
+            <w:t xml:space="preserve">Botão responsável pela função de </w:t>
+          </w:r>
+          <w:r>
+            <w:rPr>
+              <w:sz w:val="22"/>
+              <w:szCs w:val="22"/>
+            </w:rPr>
+            <w:t>login</w:t>
+          </w:r>
+          <w:r>
+            <w:rPr>
+              <w:sz w:val="22"/>
+              <w:szCs w:val="22"/>
+            </w:rPr>
+            <w:t xml:space="preserve"> no sistema passando pela validação.</w:t>
+          </w:r>
+        </w:p>
+        <w:p>
+          <w:pPr>
+            <w:pStyle w:val="PargrafodaLista"/>
+            <w:numPr>
+              <w:ilvl w:val="0"/>
+              <w:numId w:val="13"/>
+            </w:numPr>
+            <w:rPr>
+              <w:sz w:val="22"/>
+              <w:szCs w:val="22"/>
+            </w:rPr>
+          </w:pPr>
+          <w:r>
+            <w:rPr>
+              <w:sz w:val="22"/>
+              <w:szCs w:val="22"/>
+            </w:rPr>
+            <w:t xml:space="preserve">Link </w:t>
+          </w:r>
+          <w:r>
+            <w:rPr>
+              <w:sz w:val="22"/>
+              <w:szCs w:val="22"/>
+            </w:rPr>
+            <w:t>cadastro: Link para redirecionamento para tela de cadastro</w:t>
+          </w:r>
+        </w:p>
+        <w:p>
+          <w:pPr>
+            <w:rPr>
+              <w:sz w:val="22"/>
+              <w:szCs w:val="22"/>
+            </w:rPr>
+          </w:pPr>
+        </w:p>
+        <w:p>
+          <w:pPr>
+            <w:rPr>
+              <w:sz w:val="22"/>
+              <w:szCs w:val="22"/>
+            </w:rPr>
+          </w:pPr>
+          <w:bookmarkStart w:id="8" w:name="_Toc161520205"/>
+          <w:r>
+            <w:rPr>
+              <w:b/>
+              <w:bCs/>
+              <w:sz w:val="22"/>
+              <w:szCs w:val="22"/>
+            </w:rPr>
+            <w:t xml:space="preserve">[Req20 – Estrutura do site – Tela de cadastro] – </w:t>
+          </w:r>
+          <w:r>
+            <w:rPr>
+              <w:sz w:val="22"/>
+              <w:szCs w:val="22"/>
+            </w:rPr>
+            <w:t>O site deve possuir uma tela de cadastro com os campos:</w:t>
+          </w:r>
+        </w:p>
+        <w:p>
+          <w:pPr>
+            <w:pStyle w:val="PargrafodaLista"/>
+            <w:numPr>
+              <w:ilvl w:val="0"/>
+              <w:numId w:val="16"/>
+            </w:numPr>
+            <w:rPr>
+              <w:sz w:val="22"/>
+              <w:szCs w:val="22"/>
+            </w:rPr>
+          </w:pPr>
+          <w:r>
+            <w:rPr>
+              <w:sz w:val="22"/>
+              <w:szCs w:val="22"/>
+            </w:rPr>
+            <w:t xml:space="preserve">Inputs </w:t>
+          </w:r>
+        </w:p>
+        <w:p>
+          <w:pPr>
+            <w:pStyle w:val="PargrafodaLista"/>
+            <w:numPr>
+              <w:ilvl w:val="1"/>
+              <w:numId w:val="15"/>
+            </w:numPr>
+            <w:rPr>
+              <w:sz w:val="22"/>
+              <w:szCs w:val="22"/>
+            </w:rPr>
+          </w:pPr>
+          <w:r>
+            <w:rPr>
+              <w:sz w:val="22"/>
+              <w:szCs w:val="22"/>
+            </w:rPr>
+            <w:t>Nome da instituição</w:t>
+          </w:r>
+        </w:p>
+        <w:p>
+          <w:pPr>
+            <w:pStyle w:val="PargrafodaLista"/>
+            <w:numPr>
+              <w:ilvl w:val="1"/>
+              <w:numId w:val="15"/>
+            </w:numPr>
+            <w:rPr>
+              <w:sz w:val="22"/>
+              <w:szCs w:val="22"/>
+            </w:rPr>
+          </w:pPr>
+          <w:r>
+            <w:rPr>
+              <w:sz w:val="22"/>
+              <w:szCs w:val="22"/>
+            </w:rPr>
+            <w:t>CNPJ</w:t>
+          </w:r>
+        </w:p>
+        <w:p>
+          <w:pPr>
+            <w:pStyle w:val="PargrafodaLista"/>
+            <w:numPr>
+              <w:ilvl w:val="1"/>
+              <w:numId w:val="15"/>
+            </w:numPr>
+            <w:rPr>
+              <w:sz w:val="22"/>
+              <w:szCs w:val="22"/>
+            </w:rPr>
+          </w:pPr>
+          <w:r>
+            <w:rPr>
+              <w:sz w:val="22"/>
+              <w:szCs w:val="22"/>
+            </w:rPr>
+            <w:t>Email</w:t>
+          </w:r>
+        </w:p>
+        <w:p>
+          <w:pPr>
+            <w:pStyle w:val="PargrafodaLista"/>
+            <w:numPr>
+              <w:ilvl w:val="1"/>
+              <w:numId w:val="15"/>
+            </w:numPr>
+            <w:rPr>
+              <w:sz w:val="22"/>
+              <w:szCs w:val="22"/>
+            </w:rPr>
+          </w:pPr>
+          <w:r>
+            <w:rPr>
+              <w:sz w:val="22"/>
+              <w:szCs w:val="22"/>
+            </w:rPr>
+            <w:t>Senha</w:t>
+          </w:r>
+        </w:p>
+        <w:p>
+          <w:pPr>
+            <w:pStyle w:val="PargrafodaLista"/>
+            <w:numPr>
+              <w:ilvl w:val="1"/>
+              <w:numId w:val="15"/>
+            </w:numPr>
+            <w:rPr>
+              <w:sz w:val="22"/>
+              <w:szCs w:val="22"/>
+            </w:rPr>
+          </w:pPr>
+          <w:r>
+            <w:rPr>
+              <w:sz w:val="22"/>
+              <w:szCs w:val="22"/>
+            </w:rPr>
+            <w:t>Confirmação Senha</w:t>
+          </w:r>
+        </w:p>
+        <w:p>
+          <w:pPr>
+            <w:pStyle w:val="PargrafodaLista"/>
+            <w:numPr>
+              <w:ilvl w:val="1"/>
+              <w:numId w:val="15"/>
+            </w:numPr>
+            <w:rPr>
+              <w:sz w:val="22"/>
+              <w:szCs w:val="22"/>
+            </w:rPr>
+          </w:pPr>
+          <w:r>
+            <w:rPr>
+              <w:sz w:val="22"/>
+              <w:szCs w:val="22"/>
+            </w:rPr>
+            <w:t>Ce</w:t>
+          </w:r>
+          <w:r>
+            <w:rPr>
+              <w:sz w:val="22"/>
+              <w:szCs w:val="22"/>
+            </w:rPr>
+            <w:t>p</w:t>
+          </w:r>
+          <w:r>
+            <w:rPr>
+              <w:sz w:val="22"/>
+              <w:szCs w:val="22"/>
+            </w:rPr>
+            <w:t xml:space="preserve"> *</w:t>
+          </w:r>
+        </w:p>
+        <w:p>
+          <w:pPr>
+            <w:pStyle w:val="PargrafodaLista"/>
+            <w:numPr>
+              <w:ilvl w:val="0"/>
+              <w:numId w:val="16"/>
+            </w:numPr>
+            <w:rPr>
+              <w:sz w:val="24"/>
+              <w:szCs w:val="24"/>
+            </w:rPr>
+          </w:pPr>
+          <w:r>
+            <w:rPr>
+              <w:sz w:val="22"/>
+              <w:szCs w:val="22"/>
+            </w:rPr>
+            <w:t>Botão</w:t>
+          </w:r>
+          <w:r>
+            <w:rPr>
+              <w:sz w:val="22"/>
+              <w:szCs w:val="22"/>
+            </w:rPr>
+            <w:t xml:space="preserve"> Cadastro</w:t>
+          </w:r>
+          <w:r>
+            <w:rPr>
+              <w:sz w:val="22"/>
+              <w:szCs w:val="22"/>
+            </w:rPr>
+            <w:t>:</w:t>
+          </w:r>
+          <w:r>
+            <w:rPr>
+              <w:sz w:val="22"/>
+              <w:szCs w:val="22"/>
+            </w:rPr>
+            <w:t xml:space="preserve"> </w:t>
+          </w:r>
+          <w:r>
+            <w:rPr>
+              <w:sz w:val="22"/>
+              <w:szCs w:val="22"/>
+            </w:rPr>
+            <w:t>Botão responsável pela função de cadastro no sistema passando pela validação.</w:t>
+          </w:r>
+        </w:p>
+        <w:p>
+          <w:pPr>
+            <w:pStyle w:val="PargrafodaLista"/>
+            <w:numPr>
+              <w:ilvl w:val="0"/>
+              <w:numId w:val="16"/>
+            </w:numPr>
+            <w:rPr>
+              <w:sz w:val="22"/>
+              <w:szCs w:val="22"/>
+            </w:rPr>
+          </w:pPr>
+          <w:r>
+            <w:rPr>
+              <w:sz w:val="22"/>
+              <w:szCs w:val="22"/>
+            </w:rPr>
+            <w:t>Link</w:t>
+          </w:r>
+          <w:r>
+            <w:rPr>
+              <w:sz w:val="22"/>
+              <w:szCs w:val="22"/>
+            </w:rPr>
+            <w:t xml:space="preserve">: </w:t>
+          </w:r>
+          <w:r>
+            <w:rPr>
+              <w:sz w:val="22"/>
+              <w:szCs w:val="22"/>
+            </w:rPr>
+            <w:t xml:space="preserve">Link para redirecionamento para tela de </w:t>
+          </w:r>
+          <w:r>
+            <w:rPr>
+              <w:sz w:val="22"/>
+              <w:szCs w:val="22"/>
+            </w:rPr>
+            <w:t>login</w:t>
+          </w:r>
+        </w:p>
+        <w:p>
+          <w:pPr>
+            <w:rPr>
+              <w:sz w:val="24"/>
+              <w:szCs w:val="24"/>
+            </w:rPr>
+          </w:pPr>
+        </w:p>
+        <w:p>
+          <w:pPr>
+            <w:rPr>
+              <w:sz w:val="24"/>
+              <w:szCs w:val="24"/>
+            </w:rPr>
+          </w:pPr>
+          <w:r>
+            <w:rPr>
+              <w:b/>
+              <w:bCs/>
+              <w:sz w:val="24"/>
+              <w:szCs w:val="24"/>
+            </w:rPr>
+            <w:t xml:space="preserve">[Req21 – Tela de cadastro </w:t>
+          </w:r>
+          <w:r>
+            <w:rPr>
+              <w:b/>
+              <w:bCs/>
+              <w:sz w:val="24"/>
+              <w:szCs w:val="24"/>
+            </w:rPr>
+            <w:t>–</w:t>
+          </w:r>
+          <w:r>
+            <w:rPr>
+              <w:b/>
+              <w:bCs/>
+              <w:sz w:val="24"/>
+              <w:szCs w:val="24"/>
+            </w:rPr>
+            <w:t xml:space="preserve"> </w:t>
+          </w:r>
+          <w:r>
+            <w:rPr>
+              <w:b/>
+              <w:bCs/>
+              <w:sz w:val="24"/>
+              <w:szCs w:val="24"/>
+            </w:rPr>
+            <w:t>Cep] –</w:t>
+          </w:r>
+          <w:r>
+            <w:rPr>
+              <w:sz w:val="24"/>
+              <w:szCs w:val="24"/>
+            </w:rPr>
+            <w:t xml:space="preserve"> O campo de </w:t>
+          </w:r>
+          <w:r>
+            <w:rPr>
+              <w:sz w:val="24"/>
+              <w:szCs w:val="24"/>
+            </w:rPr>
+            <w:t>cep</w:t>
+          </w:r>
+          <w:r>
+            <w:rPr>
+              <w:sz w:val="24"/>
+              <w:szCs w:val="24"/>
+            </w:rPr>
+            <w:t xml:space="preserve"> deverá ser construído em uma segunda parte do cadastro e contara com uma </w:t>
+          </w:r>
+          <w:r>
+            <w:rPr>
+              <w:sz w:val="24"/>
+              <w:szCs w:val="24"/>
+            </w:rPr>
+            <w:t>API para trazer os dados de endereço para confirmação do usu</w:t>
+          </w:r>
+          <w:r>
+            <w:rPr>
+              <w:sz w:val="24"/>
+              <w:szCs w:val="24"/>
+            </w:rPr>
+            <w:t>ário.</w:t>
+          </w:r>
+        </w:p>
+        <w:p>
+          <w:pPr>
+            <w:rPr>
+              <w:sz w:val="24"/>
+              <w:szCs w:val="24"/>
+            </w:rPr>
+          </w:pPr>
+        </w:p>
+        <w:p>
+          <w:pPr>
+            <w:rPr>
+              <w:sz w:val="24"/>
+              <w:szCs w:val="24"/>
+            </w:rPr>
+          </w:pPr>
+        </w:p>
+        <w:p>
+          <w:pPr>
+            <w:rPr>
+              <w:sz w:val="24"/>
+              <w:szCs w:val="24"/>
+            </w:rPr>
+          </w:pPr>
+        </w:p>
+        <w:p>
+          <w:pPr>
+            <w:rPr>
+              <w:sz w:val="24"/>
+              <w:szCs w:val="24"/>
+            </w:rPr>
+          </w:pPr>
+        </w:p>
+        <w:p>
+          <w:pPr>
+            <w:rPr>
+              <w:rFonts w:asciiTheme="majorHAnsi" w:eastAsiaTheme="majorEastAsia" w:hAnsiTheme="majorHAnsi" w:cstheme="majorBidi"/>
+              <w:color w:val="0F4761" w:themeColor="accent1" w:themeShade="BF"/>
+              <w:sz w:val="40"/>
+              <w:szCs w:val="40"/>
+            </w:rPr>
+          </w:pPr>
+          <w:r>
+            <w:rPr>
+              <w:sz w:val="22"/>
+              <w:szCs w:val="22"/>
+            </w:rPr>
+            <w:br w:type="page"/>
+          </w:r>
+        </w:p>
+        <w:p>
+          <w:pPr>
             <w:pStyle w:val="Ttulo1"/>
           </w:pPr>
-          <w:bookmarkStart w:id="8" w:name="_Toc161520205"/>
+          <w:proofErr w:type="spellStart"/>
           <w:r>
             <w:lastRenderedPageBreak/>
             <w:t>Pr</w:t>
@@ -5800,7 +7004,11 @@
             <w:t>o</w:t>
           </w:r>
           <w:r>
-            <w:t>to persona</w:t>
+            <w:t>to</w:t>
+          </w:r>
+          <w:proofErr w:type="spellEnd"/>
+          <w:r>
+            <w:t xml:space="preserve"> persona</w:t>
           </w:r>
           <w:bookmarkEnd w:id="8"/>
         </w:p>
@@ -6735,21 +7943,12 @@
           <w:bCs/>
         </w:rPr>
       </w:pPr>
-      <w:proofErr w:type="spellStart"/>
       <w:r>
         <w:rPr>
           <w:b/>
           <w:bCs/>
         </w:rPr>
-        <w:t>Ketelyn</w:t>
-      </w:r>
-      <w:proofErr w:type="spellEnd"/>
-      <w:r>
-        <w:rPr>
-          <w:b/>
-          <w:bCs/>
-        </w:rPr>
-        <w:t xml:space="preserve"> Medina Martins</w:t>
+        <w:t>Ketelyn Medina Martins</w:t>
       </w:r>
       <w:r>
         <w:rPr>
@@ -6784,21 +7983,12 @@
           <w:bCs/>
         </w:rPr>
       </w:pPr>
-      <w:proofErr w:type="spellStart"/>
       <w:r>
         <w:rPr>
           <w:b/>
           <w:bCs/>
         </w:rPr>
-        <w:t>Matteus</w:t>
-      </w:r>
-      <w:proofErr w:type="spellEnd"/>
-      <w:r>
-        <w:rPr>
-          <w:b/>
-          <w:bCs/>
-        </w:rPr>
-        <w:t xml:space="preserve"> Nogueira Bins</w:t>
+        <w:t>Matteus Nogueira Bins</w:t>
       </w:r>
       <w:r>
         <w:rPr>
@@ -6912,7 +8102,7 @@
 </file>
 
 <file path=word/endnotes.xml><?xml version="1.0" encoding="utf-8"?>
-<w:endnotes xmlns:wpc="http://schemas.microsoft.com/office/word/2010/wordprocessingCanvas" xmlns:cx="http://schemas.microsoft.com/office/drawing/2014/chartex" xmlns:cx1="http://schemas.microsoft.com/office/drawing/2015/9/8/chartex" xmlns:cx2="http://schemas.microsoft.com/office/drawing/2015/10/21/chartex" xmlns:cx3="http://schemas.microsoft.com/office/drawing/2016/5/9/chartex" xmlns:cx4="http://schemas.microsoft.com/office/drawing/2016/5/10/chartex" xmlns:cx5="http://schemas.microsoft.com/office/drawing/2016/5/11/chartex" xmlns:cx6="http://schemas.microsoft.com/office/drawing/2016/5/12/chartex" xmlns:cx7="http://schemas.microsoft.com/office/drawing/2016/5/13/chartex" xmlns:cx8="http://schemas.microsoft.com/office/drawing/2016/5/14/chartex" xmlns:mc="http://schemas.openxmlformats.org/markup-compatibility/2006" xmlns:aink="http://schemas.microsoft.com/office/drawing/2016/ink" xmlns:am3d="http://schemas.microsoft.com/office/drawing/2017/model3d" xmlns:o="urn:schemas-microsoft-com:office:office" xmlns:oel="http://schemas.microsoft.com/office/2019/extlst" xmlns:r="http://schemas.openxmlformats.org/officeDocument/2006/relationships" xmlns:m="http://schemas.openxmlformats.org/officeDocument/2006/math" xmlns:v="urn:schemas-microsoft-com:vml" xmlns:wp14="http://schemas.microsoft.com/office/word/2010/wordprocessingDrawing" xmlns:wp="http://schemas.openxmlformats.org/drawingml/2006/wordprocessingDrawing" xmlns:w10="urn:schemas-microsoft-com:office:word" xmlns:w="http://schemas.openxmlformats.org/wordprocessingml/2006/main" xmlns:w14="http://schemas.microsoft.com/office/word/2010/wordml" xmlns:w15="http://schemas.microsoft.com/office/word/2012/wordml" xmlns:w16cex="http://schemas.microsoft.com/office/word/2018/wordml/cex" xmlns:w16cid="http://schemas.microsoft.com/office/word/2016/wordml/cid" xmlns:w16="http://schemas.microsoft.com/office/word/2018/wordml" xmlns:w16sdtdh="http://schemas.microsoft.com/office/word/2020/wordml/sdtdatahash" xmlns:w16se="http://schemas.microsoft.com/office/word/2015/wordml/symex" xmlns:wpg="http://schemas.microsoft.com/office/word/2010/wordprocessingGroup" xmlns:wpi="http://schemas.microsoft.com/office/word/2010/wordprocessingInk" xmlns:wne="http://schemas.microsoft.com/office/word/2006/wordml" xmlns:wps="http://schemas.microsoft.com/office/word/2010/wordprocessingShape" mc:Ignorable="w14 w15 w16se w16cid w16 w16cex w16sdtdh wp14">
+<w:endnotes xmlns:wpc="http://schemas.microsoft.com/office/word/2010/wordprocessingCanvas" xmlns:cx="http://schemas.microsoft.com/office/drawing/2014/chartex" xmlns:cx1="http://schemas.microsoft.com/office/drawing/2015/9/8/chartex" xmlns:cx2="http://schemas.microsoft.com/office/drawing/2015/10/21/chartex" xmlns:cx3="http://schemas.microsoft.com/office/drawing/2016/5/9/chartex" xmlns:cx4="http://schemas.microsoft.com/office/drawing/2016/5/10/chartex" xmlns:cx5="http://schemas.microsoft.com/office/drawing/2016/5/11/chartex" xmlns:cx6="http://schemas.microsoft.com/office/drawing/2016/5/12/chartex" xmlns:cx7="http://schemas.microsoft.com/office/drawing/2016/5/13/chartex" xmlns:cx8="http://schemas.microsoft.com/office/drawing/2016/5/14/chartex" xmlns:mc="http://schemas.openxmlformats.org/markup-compatibility/2006" xmlns:aink="http://schemas.microsoft.com/office/drawing/2016/ink" xmlns:am3d="http://schemas.microsoft.com/office/drawing/2017/model3d" xmlns:o="urn:schemas-microsoft-com:office:office" xmlns:oel="http://schemas.microsoft.com/office/2019/extlst" xmlns:r="http://schemas.openxmlformats.org/officeDocument/2006/relationships" xmlns:m="http://schemas.openxmlformats.org/officeDocument/2006/math" xmlns:v="urn:schemas-microsoft-com:vml" xmlns:wp14="http://schemas.microsoft.com/office/word/2010/wordprocessingDrawing" xmlns:wp="http://schemas.openxmlformats.org/drawingml/2006/wordprocessingDrawing" xmlns:w10="urn:schemas-microsoft-com:office:word" xmlns:w="http://schemas.openxmlformats.org/wordprocessingml/2006/main" xmlns:w14="http://schemas.microsoft.com/office/word/2010/wordml" xmlns:w15="http://schemas.microsoft.com/office/word/2012/wordml" xmlns:w16cex="http://schemas.microsoft.com/office/word/2018/wordml/cex" xmlns:w16cid="http://schemas.microsoft.com/office/word/2016/wordml/cid" xmlns:w16="http://schemas.microsoft.com/office/word/2018/wordml" xmlns:w16du="http://schemas.microsoft.com/office/word/2023/wordml/word16du" xmlns:w16sdtdh="http://schemas.microsoft.com/office/word/2020/wordml/sdtdatahash" xmlns:w16se="http://schemas.microsoft.com/office/word/2015/wordml/symex" xmlns:wpg="http://schemas.microsoft.com/office/word/2010/wordprocessingGroup" xmlns:wpi="http://schemas.microsoft.com/office/word/2010/wordprocessingInk" xmlns:wne="http://schemas.microsoft.com/office/word/2006/wordml" xmlns:wps="http://schemas.microsoft.com/office/word/2010/wordprocessingShape" mc:Ignorable="w14 w15 w16se w16cid w16 w16cex w16sdtdh w16du wp14">
   <w:endnote w:type="separator" w:id="-1">
     <w:p>
       <w:pPr>
@@ -6944,7 +8134,7 @@
 </file>
 
 <file path=word/footer1.xml><?xml version="1.0" encoding="utf-8"?>
-<w:ftr xmlns:wpc="http://schemas.microsoft.com/office/word/2010/wordprocessingCanvas" xmlns:cx="http://schemas.microsoft.com/office/drawing/2014/chartex" xmlns:cx1="http://schemas.microsoft.com/office/drawing/2015/9/8/chartex" xmlns:cx2="http://schemas.microsoft.com/office/drawing/2015/10/21/chartex" xmlns:cx3="http://schemas.microsoft.com/office/drawing/2016/5/9/chartex" xmlns:cx4="http://schemas.microsoft.com/office/drawing/2016/5/10/chartex" xmlns:cx5="http://schemas.microsoft.com/office/drawing/2016/5/11/chartex" xmlns:cx6="http://schemas.microsoft.com/office/drawing/2016/5/12/chartex" xmlns:cx7="http://schemas.microsoft.com/office/drawing/2016/5/13/chartex" xmlns:cx8="http://schemas.microsoft.com/office/drawing/2016/5/14/chartex" xmlns:mc="http://schemas.openxmlformats.org/markup-compatibility/2006" xmlns:aink="http://schemas.microsoft.com/office/drawing/2016/ink" xmlns:am3d="http://schemas.microsoft.com/office/drawing/2017/model3d" xmlns:o="urn:schemas-microsoft-com:office:office" xmlns:oel="http://schemas.microsoft.com/office/2019/extlst" xmlns:r="http://schemas.openxmlformats.org/officeDocument/2006/relationships" xmlns:m="http://schemas.openxmlformats.org/officeDocument/2006/math" xmlns:v="urn:schemas-microsoft-com:vml" xmlns:wp14="http://schemas.microsoft.com/office/word/2010/wordprocessingDrawing" xmlns:wp="http://schemas.openxmlformats.org/drawingml/2006/wordprocessingDrawing" xmlns:w10="urn:schemas-microsoft-com:office:word" xmlns:w="http://schemas.openxmlformats.org/wordprocessingml/2006/main" xmlns:w14="http://schemas.microsoft.com/office/word/2010/wordml" xmlns:w15="http://schemas.microsoft.com/office/word/2012/wordml" xmlns:w16cex="http://schemas.microsoft.com/office/word/2018/wordml/cex" xmlns:w16cid="http://schemas.microsoft.com/office/word/2016/wordml/cid" xmlns:w16="http://schemas.microsoft.com/office/word/2018/wordml" xmlns:w16sdtdh="http://schemas.microsoft.com/office/word/2020/wordml/sdtdatahash" xmlns:w16se="http://schemas.microsoft.com/office/word/2015/wordml/symex" xmlns:wpg="http://schemas.microsoft.com/office/word/2010/wordprocessingGroup" xmlns:wpi="http://schemas.microsoft.com/office/word/2010/wordprocessingInk" xmlns:wne="http://schemas.microsoft.com/office/word/2006/wordml" xmlns:wps="http://schemas.microsoft.com/office/word/2010/wordprocessingShape" mc:Ignorable="w14 w15 w16se w16cid w16 w16cex w16sdtdh wp14">
+<w:ftr xmlns:wpc="http://schemas.microsoft.com/office/word/2010/wordprocessingCanvas" xmlns:cx="http://schemas.microsoft.com/office/drawing/2014/chartex" xmlns:cx1="http://schemas.microsoft.com/office/drawing/2015/9/8/chartex" xmlns:cx2="http://schemas.microsoft.com/office/drawing/2015/10/21/chartex" xmlns:cx3="http://schemas.microsoft.com/office/drawing/2016/5/9/chartex" xmlns:cx4="http://schemas.microsoft.com/office/drawing/2016/5/10/chartex" xmlns:cx5="http://schemas.microsoft.com/office/drawing/2016/5/11/chartex" xmlns:cx6="http://schemas.microsoft.com/office/drawing/2016/5/12/chartex" xmlns:cx7="http://schemas.microsoft.com/office/drawing/2016/5/13/chartex" xmlns:cx8="http://schemas.microsoft.com/office/drawing/2016/5/14/chartex" xmlns:mc="http://schemas.openxmlformats.org/markup-compatibility/2006" xmlns:aink="http://schemas.microsoft.com/office/drawing/2016/ink" xmlns:am3d="http://schemas.microsoft.com/office/drawing/2017/model3d" xmlns:o="urn:schemas-microsoft-com:office:office" xmlns:oel="http://schemas.microsoft.com/office/2019/extlst" xmlns:r="http://schemas.openxmlformats.org/officeDocument/2006/relationships" xmlns:m="http://schemas.openxmlformats.org/officeDocument/2006/math" xmlns:v="urn:schemas-microsoft-com:vml" xmlns:wp14="http://schemas.microsoft.com/office/word/2010/wordprocessingDrawing" xmlns:wp="http://schemas.openxmlformats.org/drawingml/2006/wordprocessingDrawing" xmlns:w10="urn:schemas-microsoft-com:office:word" xmlns:w="http://schemas.openxmlformats.org/wordprocessingml/2006/main" xmlns:w14="http://schemas.microsoft.com/office/word/2010/wordml" xmlns:w15="http://schemas.microsoft.com/office/word/2012/wordml" xmlns:w16cex="http://schemas.microsoft.com/office/word/2018/wordml/cex" xmlns:w16cid="http://schemas.microsoft.com/office/word/2016/wordml/cid" xmlns:w16="http://schemas.microsoft.com/office/word/2018/wordml" xmlns:w16du="http://schemas.microsoft.com/office/word/2023/wordml/word16du" xmlns:w16sdtdh="http://schemas.microsoft.com/office/word/2020/wordml/sdtdatahash" xmlns:w16se="http://schemas.microsoft.com/office/word/2015/wordml/symex" xmlns:wpg="http://schemas.microsoft.com/office/word/2010/wordprocessingGroup" xmlns:wpi="http://schemas.microsoft.com/office/word/2010/wordprocessingInk" xmlns:wne="http://schemas.microsoft.com/office/word/2006/wordml" xmlns:wps="http://schemas.microsoft.com/office/word/2010/wordprocessingShape" mc:Ignorable="w14 w15 w16se w16cid w16 w16cex w16sdtdh w16du wp14">
   <w:sdt>
     <w:sdtPr>
       <w:id w:val="2022735442"/>
@@ -6986,7 +8176,7 @@
 </file>
 
 <file path=word/footnotes.xml><?xml version="1.0" encoding="utf-8"?>
-<w:footnotes xmlns:wpc="http://schemas.microsoft.com/office/word/2010/wordprocessingCanvas" xmlns:cx="http://schemas.microsoft.com/office/drawing/2014/chartex" xmlns:cx1="http://schemas.microsoft.com/office/drawing/2015/9/8/chartex" xmlns:cx2="http://schemas.microsoft.com/office/drawing/2015/10/21/chartex" xmlns:cx3="http://schemas.microsoft.com/office/drawing/2016/5/9/chartex" xmlns:cx4="http://schemas.microsoft.com/office/drawing/2016/5/10/chartex" xmlns:cx5="http://schemas.microsoft.com/office/drawing/2016/5/11/chartex" xmlns:cx6="http://schemas.microsoft.com/office/drawing/2016/5/12/chartex" xmlns:cx7="http://schemas.microsoft.com/office/drawing/2016/5/13/chartex" xmlns:cx8="http://schemas.microsoft.com/office/drawing/2016/5/14/chartex" xmlns:mc="http://schemas.openxmlformats.org/markup-compatibility/2006" xmlns:aink="http://schemas.microsoft.com/office/drawing/2016/ink" xmlns:am3d="http://schemas.microsoft.com/office/drawing/2017/model3d" xmlns:o="urn:schemas-microsoft-com:office:office" xmlns:oel="http://schemas.microsoft.com/office/2019/extlst" xmlns:r="http://schemas.openxmlformats.org/officeDocument/2006/relationships" xmlns:m="http://schemas.openxmlformats.org/officeDocument/2006/math" xmlns:v="urn:schemas-microsoft-com:vml" xmlns:wp14="http://schemas.microsoft.com/office/word/2010/wordprocessingDrawing" xmlns:wp="http://schemas.openxmlformats.org/drawingml/2006/wordprocessingDrawing" xmlns:w10="urn:schemas-microsoft-com:office:word" xmlns:w="http://schemas.openxmlformats.org/wordprocessingml/2006/main" xmlns:w14="http://schemas.microsoft.com/office/word/2010/wordml" xmlns:w15="http://schemas.microsoft.com/office/word/2012/wordml" xmlns:w16cex="http://schemas.microsoft.com/office/word/2018/wordml/cex" xmlns:w16cid="http://schemas.microsoft.com/office/word/2016/wordml/cid" xmlns:w16="http://schemas.microsoft.com/office/word/2018/wordml" xmlns:w16sdtdh="http://schemas.microsoft.com/office/word/2020/wordml/sdtdatahash" xmlns:w16se="http://schemas.microsoft.com/office/word/2015/wordml/symex" xmlns:wpg="http://schemas.microsoft.com/office/word/2010/wordprocessingGroup" xmlns:wpi="http://schemas.microsoft.com/office/word/2010/wordprocessingInk" xmlns:wne="http://schemas.microsoft.com/office/word/2006/wordml" xmlns:wps="http://schemas.microsoft.com/office/word/2010/wordprocessingShape" mc:Ignorable="w14 w15 w16se w16cid w16 w16cex w16sdtdh wp14">
+<w:footnotes xmlns:wpc="http://schemas.microsoft.com/office/word/2010/wordprocessingCanvas" xmlns:cx="http://schemas.microsoft.com/office/drawing/2014/chartex" xmlns:cx1="http://schemas.microsoft.com/office/drawing/2015/9/8/chartex" xmlns:cx2="http://schemas.microsoft.com/office/drawing/2015/10/21/chartex" xmlns:cx3="http://schemas.microsoft.com/office/drawing/2016/5/9/chartex" xmlns:cx4="http://schemas.microsoft.com/office/drawing/2016/5/10/chartex" xmlns:cx5="http://schemas.microsoft.com/office/drawing/2016/5/11/chartex" xmlns:cx6="http://schemas.microsoft.com/office/drawing/2016/5/12/chartex" xmlns:cx7="http://schemas.microsoft.com/office/drawing/2016/5/13/chartex" xmlns:cx8="http://schemas.microsoft.com/office/drawing/2016/5/14/chartex" xmlns:mc="http://schemas.openxmlformats.org/markup-compatibility/2006" xmlns:aink="http://schemas.microsoft.com/office/drawing/2016/ink" xmlns:am3d="http://schemas.microsoft.com/office/drawing/2017/model3d" xmlns:o="urn:schemas-microsoft-com:office:office" xmlns:oel="http://schemas.microsoft.com/office/2019/extlst" xmlns:r="http://schemas.openxmlformats.org/officeDocument/2006/relationships" xmlns:m="http://schemas.openxmlformats.org/officeDocument/2006/math" xmlns:v="urn:schemas-microsoft-com:vml" xmlns:wp14="http://schemas.microsoft.com/office/word/2010/wordprocessingDrawing" xmlns:wp="http://schemas.openxmlformats.org/drawingml/2006/wordprocessingDrawing" xmlns:w10="urn:schemas-microsoft-com:office:word" xmlns:w="http://schemas.openxmlformats.org/wordprocessingml/2006/main" xmlns:w14="http://schemas.microsoft.com/office/word/2010/wordml" xmlns:w15="http://schemas.microsoft.com/office/word/2012/wordml" xmlns:w16cex="http://schemas.microsoft.com/office/word/2018/wordml/cex" xmlns:w16cid="http://schemas.microsoft.com/office/word/2016/wordml/cid" xmlns:w16="http://schemas.microsoft.com/office/word/2018/wordml" xmlns:w16du="http://schemas.microsoft.com/office/word/2023/wordml/word16du" xmlns:w16sdtdh="http://schemas.microsoft.com/office/word/2020/wordml/sdtdatahash" xmlns:w16se="http://schemas.microsoft.com/office/word/2015/wordml/symex" xmlns:wpg="http://schemas.microsoft.com/office/word/2010/wordprocessingGroup" xmlns:wpi="http://schemas.microsoft.com/office/word/2010/wordprocessingInk" xmlns:wne="http://schemas.microsoft.com/office/word/2006/wordml" xmlns:wps="http://schemas.microsoft.com/office/word/2010/wordprocessingShape" mc:Ignorable="w14 w15 w16se w16cid w16 w16cex w16sdtdh w16du wp14">
   <w:footnote w:type="separator" w:id="-1">
     <w:p>
       <w:pPr>
@@ -7030,8 +8220,121 @@
 </file>
 
 <file path=word/numbering.xml><?xml version="1.0" encoding="utf-8"?>
-<w:numbering xmlns:wpc="http://schemas.microsoft.com/office/word/2010/wordprocessingCanvas" xmlns:cx="http://schemas.microsoft.com/office/drawing/2014/chartex" xmlns:cx1="http://schemas.microsoft.com/office/drawing/2015/9/8/chartex" xmlns:cx2="http://schemas.microsoft.com/office/drawing/2015/10/21/chartex" xmlns:cx3="http://schemas.microsoft.com/office/drawing/2016/5/9/chartex" xmlns:cx4="http://schemas.microsoft.com/office/drawing/2016/5/10/chartex" xmlns:cx5="http://schemas.microsoft.com/office/drawing/2016/5/11/chartex" xmlns:cx6="http://schemas.microsoft.com/office/drawing/2016/5/12/chartex" xmlns:cx7="http://schemas.microsoft.com/office/drawing/2016/5/13/chartex" xmlns:cx8="http://schemas.microsoft.com/office/drawing/2016/5/14/chartex" xmlns:mc="http://schemas.openxmlformats.org/markup-compatibility/2006" xmlns:aink="http://schemas.microsoft.com/office/drawing/2016/ink" xmlns:am3d="http://schemas.microsoft.com/office/drawing/2017/model3d" xmlns:o="urn:schemas-microsoft-com:office:office" xmlns:oel="http://schemas.microsoft.com/office/2019/extlst" xmlns:r="http://schemas.openxmlformats.org/officeDocument/2006/relationships" xmlns:m="http://schemas.openxmlformats.org/officeDocument/2006/math" xmlns:v="urn:schemas-microsoft-com:vml" xmlns:wp14="http://schemas.microsoft.com/office/word/2010/wordprocessingDrawing" xmlns:wp="http://schemas.openxmlformats.org/drawingml/2006/wordprocessingDrawing" xmlns:w10="urn:schemas-microsoft-com:office:word" xmlns:w="http://schemas.openxmlformats.org/wordprocessingml/2006/main" xmlns:w14="http://schemas.microsoft.com/office/word/2010/wordml" xmlns:w15="http://schemas.microsoft.com/office/word/2012/wordml" xmlns:w16cex="http://schemas.microsoft.com/office/word/2018/wordml/cex" xmlns:w16cid="http://schemas.microsoft.com/office/word/2016/wordml/cid" xmlns:w16="http://schemas.microsoft.com/office/word/2018/wordml" xmlns:w16sdtdh="http://schemas.microsoft.com/office/word/2020/wordml/sdtdatahash" xmlns:w16se="http://schemas.microsoft.com/office/word/2015/wordml/symex" xmlns:wpg="http://schemas.microsoft.com/office/word/2010/wordprocessingGroup" xmlns:wpi="http://schemas.microsoft.com/office/word/2010/wordprocessingInk" xmlns:wne="http://schemas.microsoft.com/office/word/2006/wordml" xmlns:wps="http://schemas.microsoft.com/office/word/2010/wordprocessingShape" mc:Ignorable="w14 w15 w16se w16cid w16 w16cex w16sdtdh wp14">
+<w:numbering xmlns:wpc="http://schemas.microsoft.com/office/word/2010/wordprocessingCanvas" xmlns:cx="http://schemas.microsoft.com/office/drawing/2014/chartex" xmlns:cx1="http://schemas.microsoft.com/office/drawing/2015/9/8/chartex" xmlns:cx2="http://schemas.microsoft.com/office/drawing/2015/10/21/chartex" xmlns:cx3="http://schemas.microsoft.com/office/drawing/2016/5/9/chartex" xmlns:cx4="http://schemas.microsoft.com/office/drawing/2016/5/10/chartex" xmlns:cx5="http://schemas.microsoft.com/office/drawing/2016/5/11/chartex" xmlns:cx6="http://schemas.microsoft.com/office/drawing/2016/5/12/chartex" xmlns:cx7="http://schemas.microsoft.com/office/drawing/2016/5/13/chartex" xmlns:cx8="http://schemas.microsoft.com/office/drawing/2016/5/14/chartex" xmlns:mc="http://schemas.openxmlformats.org/markup-compatibility/2006" xmlns:aink="http://schemas.microsoft.com/office/drawing/2016/ink" xmlns:am3d="http://schemas.microsoft.com/office/drawing/2017/model3d" xmlns:o="urn:schemas-microsoft-com:office:office" xmlns:oel="http://schemas.microsoft.com/office/2019/extlst" xmlns:r="http://schemas.openxmlformats.org/officeDocument/2006/relationships" xmlns:m="http://schemas.openxmlformats.org/officeDocument/2006/math" xmlns:v="urn:schemas-microsoft-com:vml" xmlns:wp14="http://schemas.microsoft.com/office/word/2010/wordprocessingDrawing" xmlns:wp="http://schemas.openxmlformats.org/drawingml/2006/wordprocessingDrawing" xmlns:w10="urn:schemas-microsoft-com:office:word" xmlns:w="http://schemas.openxmlformats.org/wordprocessingml/2006/main" xmlns:w14="http://schemas.microsoft.com/office/word/2010/wordml" xmlns:w15="http://schemas.microsoft.com/office/word/2012/wordml" xmlns:w16cex="http://schemas.microsoft.com/office/word/2018/wordml/cex" xmlns:w16cid="http://schemas.microsoft.com/office/word/2016/wordml/cid" xmlns:w16="http://schemas.microsoft.com/office/word/2018/wordml" xmlns:w16du="http://schemas.microsoft.com/office/word/2023/wordml/word16du" xmlns:w16sdtdh="http://schemas.microsoft.com/office/word/2020/wordml/sdtdatahash" xmlns:w16se="http://schemas.microsoft.com/office/word/2015/wordml/symex" xmlns:wpg="http://schemas.microsoft.com/office/word/2010/wordprocessingGroup" xmlns:wpi="http://schemas.microsoft.com/office/word/2010/wordprocessingInk" xmlns:wne="http://schemas.microsoft.com/office/word/2006/wordml" xmlns:wps="http://schemas.microsoft.com/office/word/2010/wordprocessingShape" mc:Ignorable="w14 w15 w16se w16cid w16 w16cex w16sdtdh w16du wp14">
   <w:abstractNum w:abstractNumId="0" w15:restartNumberingAfterBreak="0">
+    <w:nsid w:val="04FC62FE"/>
+    <w:multiLevelType w:val="hybridMultilevel"/>
+    <w:tmpl w:val="07A823E4"/>
+    <w:lvl w:ilvl="0" w:tplc="04160001">
+      <w:start w:val="1"/>
+      <w:numFmt w:val="bullet"/>
+      <w:lvlText w:val=""/>
+      <w:lvlJc w:val="left"/>
+      <w:pPr>
+        <w:ind w:left="720" w:hanging="360"/>
+      </w:pPr>
+      <w:rPr>
+        <w:rFonts w:ascii="Symbol" w:hAnsi="Symbol" w:hint="default"/>
+      </w:rPr>
+    </w:lvl>
+    <w:lvl w:ilvl="1" w:tplc="04160003">
+      <w:start w:val="1"/>
+      <w:numFmt w:val="bullet"/>
+      <w:lvlText w:val="o"/>
+      <w:lvlJc w:val="left"/>
+      <w:pPr>
+        <w:ind w:left="1440" w:hanging="360"/>
+      </w:pPr>
+      <w:rPr>
+        <w:rFonts w:ascii="Courier New" w:hAnsi="Courier New" w:cs="Courier New" w:hint="default"/>
+      </w:rPr>
+    </w:lvl>
+    <w:lvl w:ilvl="2" w:tplc="04160005" w:tentative="1">
+      <w:start w:val="1"/>
+      <w:numFmt w:val="bullet"/>
+      <w:lvlText w:val=""/>
+      <w:lvlJc w:val="left"/>
+      <w:pPr>
+        <w:ind w:left="2160" w:hanging="360"/>
+      </w:pPr>
+      <w:rPr>
+        <w:rFonts w:ascii="Wingdings" w:hAnsi="Wingdings" w:hint="default"/>
+      </w:rPr>
+    </w:lvl>
+    <w:lvl w:ilvl="3" w:tplc="04160001" w:tentative="1">
+      <w:start w:val="1"/>
+      <w:numFmt w:val="bullet"/>
+      <w:lvlText w:val=""/>
+      <w:lvlJc w:val="left"/>
+      <w:pPr>
+        <w:ind w:left="2880" w:hanging="360"/>
+      </w:pPr>
+      <w:rPr>
+        <w:rFonts w:ascii="Symbol" w:hAnsi="Symbol" w:hint="default"/>
+      </w:rPr>
+    </w:lvl>
+    <w:lvl w:ilvl="4" w:tplc="04160003" w:tentative="1">
+      <w:start w:val="1"/>
+      <w:numFmt w:val="bullet"/>
+      <w:lvlText w:val="o"/>
+      <w:lvlJc w:val="left"/>
+      <w:pPr>
+        <w:ind w:left="3600" w:hanging="360"/>
+      </w:pPr>
+      <w:rPr>
+        <w:rFonts w:ascii="Courier New" w:hAnsi="Courier New" w:cs="Courier New" w:hint="default"/>
+      </w:rPr>
+    </w:lvl>
+    <w:lvl w:ilvl="5" w:tplc="04160005" w:tentative="1">
+      <w:start w:val="1"/>
+      <w:numFmt w:val="bullet"/>
+      <w:lvlText w:val=""/>
+      <w:lvlJc w:val="left"/>
+      <w:pPr>
+        <w:ind w:left="4320" w:hanging="360"/>
+      </w:pPr>
+      <w:rPr>
+        <w:rFonts w:ascii="Wingdings" w:hAnsi="Wingdings" w:hint="default"/>
+      </w:rPr>
+    </w:lvl>
+    <w:lvl w:ilvl="6" w:tplc="04160001" w:tentative="1">
+      <w:start w:val="1"/>
+      <w:numFmt w:val="bullet"/>
+      <w:lvlText w:val=""/>
+      <w:lvlJc w:val="left"/>
+      <w:pPr>
+        <w:ind w:left="5040" w:hanging="360"/>
+      </w:pPr>
+      <w:rPr>
+        <w:rFonts w:ascii="Symbol" w:hAnsi="Symbol" w:hint="default"/>
+      </w:rPr>
+    </w:lvl>
+    <w:lvl w:ilvl="7" w:tplc="04160003" w:tentative="1">
+      <w:start w:val="1"/>
+      <w:numFmt w:val="bullet"/>
+      <w:lvlText w:val="o"/>
+      <w:lvlJc w:val="left"/>
+      <w:pPr>
+        <w:ind w:left="5760" w:hanging="360"/>
+      </w:pPr>
+      <w:rPr>
+        <w:rFonts w:ascii="Courier New" w:hAnsi="Courier New" w:cs="Courier New" w:hint="default"/>
+      </w:rPr>
+    </w:lvl>
+    <w:lvl w:ilvl="8" w:tplc="04160005" w:tentative="1">
+      <w:start w:val="1"/>
+      <w:numFmt w:val="bullet"/>
+      <w:lvlText w:val=""/>
+      <w:lvlJc w:val="left"/>
+      <w:pPr>
+        <w:ind w:left="6480" w:hanging="360"/>
+      </w:pPr>
+      <w:rPr>
+        <w:rFonts w:ascii="Wingdings" w:hAnsi="Wingdings" w:hint="default"/>
+      </w:rPr>
+    </w:lvl>
+  </w:abstractNum>
+  <w:abstractNum w:abstractNumId="1" w15:restartNumberingAfterBreak="0">
     <w:nsid w:val="0ED666F0"/>
     <w:multiLevelType w:val="hybridMultilevel"/>
     <w:tmpl w:val="B9AEF180"/>
@@ -7144,7 +8447,7 @@
       </w:rPr>
     </w:lvl>
   </w:abstractNum>
-  <w:abstractNum w:abstractNumId="1" w15:restartNumberingAfterBreak="0">
+  <w:abstractNum w:abstractNumId="2" w15:restartNumberingAfterBreak="0">
     <w:nsid w:val="1CD304DD"/>
     <w:multiLevelType w:val="hybridMultilevel"/>
     <w:tmpl w:val="9B56A09A"/>
@@ -7257,7 +8560,7 @@
       </w:rPr>
     </w:lvl>
   </w:abstractNum>
-  <w:abstractNum w:abstractNumId="2" w15:restartNumberingAfterBreak="0">
+  <w:abstractNum w:abstractNumId="3" w15:restartNumberingAfterBreak="0">
     <w:nsid w:val="224F7983"/>
     <w:multiLevelType w:val="hybridMultilevel"/>
     <w:tmpl w:val="DC0AE3CC"/>
@@ -7370,7 +8673,7 @@
       </w:rPr>
     </w:lvl>
   </w:abstractNum>
-  <w:abstractNum w:abstractNumId="3" w15:restartNumberingAfterBreak="0">
+  <w:abstractNum w:abstractNumId="4" w15:restartNumberingAfterBreak="0">
     <w:nsid w:val="23EB2AF2"/>
     <w:multiLevelType w:val="hybridMultilevel"/>
     <w:tmpl w:val="864A6142"/>
@@ -7483,7 +8786,7 @@
       </w:rPr>
     </w:lvl>
   </w:abstractNum>
-  <w:abstractNum w:abstractNumId="4" w15:restartNumberingAfterBreak="0">
+  <w:abstractNum w:abstractNumId="5" w15:restartNumberingAfterBreak="0">
     <w:nsid w:val="2C6678B8"/>
     <w:multiLevelType w:val="hybridMultilevel"/>
     <w:tmpl w:val="13C263F2"/>
@@ -7596,7 +8899,7 @@
       </w:rPr>
     </w:lvl>
   </w:abstractNum>
-  <w:abstractNum w:abstractNumId="5" w15:restartNumberingAfterBreak="0">
+  <w:abstractNum w:abstractNumId="6" w15:restartNumberingAfterBreak="0">
     <w:nsid w:val="31746D01"/>
     <w:multiLevelType w:val="hybridMultilevel"/>
     <w:tmpl w:val="343062C0"/>
@@ -7709,7 +9012,206 @@
       </w:rPr>
     </w:lvl>
   </w:abstractNum>
-  <w:abstractNum w:abstractNumId="6" w15:restartNumberingAfterBreak="0">
+  <w:abstractNum w:abstractNumId="7" w15:restartNumberingAfterBreak="0">
+    <w:nsid w:val="33562962"/>
+    <w:multiLevelType w:val="hybridMultilevel"/>
+    <w:tmpl w:val="86480F54"/>
+    <w:lvl w:ilvl="0" w:tplc="0416000F">
+      <w:start w:val="1"/>
+      <w:numFmt w:val="decimal"/>
+      <w:lvlText w:val="%1."/>
+      <w:lvlJc w:val="left"/>
+      <w:pPr>
+        <w:ind w:left="720" w:hanging="360"/>
+      </w:pPr>
+    </w:lvl>
+    <w:lvl w:ilvl="1" w:tplc="04160019" w:tentative="1">
+      <w:start w:val="1"/>
+      <w:numFmt w:val="lowerLetter"/>
+      <w:lvlText w:val="%2."/>
+      <w:lvlJc w:val="left"/>
+      <w:pPr>
+        <w:ind w:left="1440" w:hanging="360"/>
+      </w:pPr>
+    </w:lvl>
+    <w:lvl w:ilvl="2" w:tplc="0416001B" w:tentative="1">
+      <w:start w:val="1"/>
+      <w:numFmt w:val="lowerRoman"/>
+      <w:lvlText w:val="%3."/>
+      <w:lvlJc w:val="right"/>
+      <w:pPr>
+        <w:ind w:left="2160" w:hanging="180"/>
+      </w:pPr>
+    </w:lvl>
+    <w:lvl w:ilvl="3" w:tplc="0416000F" w:tentative="1">
+      <w:start w:val="1"/>
+      <w:numFmt w:val="decimal"/>
+      <w:lvlText w:val="%4."/>
+      <w:lvlJc w:val="left"/>
+      <w:pPr>
+        <w:ind w:left="2880" w:hanging="360"/>
+      </w:pPr>
+    </w:lvl>
+    <w:lvl w:ilvl="4" w:tplc="04160019" w:tentative="1">
+      <w:start w:val="1"/>
+      <w:numFmt w:val="lowerLetter"/>
+      <w:lvlText w:val="%5."/>
+      <w:lvlJc w:val="left"/>
+      <w:pPr>
+        <w:ind w:left="3600" w:hanging="360"/>
+      </w:pPr>
+    </w:lvl>
+    <w:lvl w:ilvl="5" w:tplc="0416001B" w:tentative="1">
+      <w:start w:val="1"/>
+      <w:numFmt w:val="lowerRoman"/>
+      <w:lvlText w:val="%6."/>
+      <w:lvlJc w:val="right"/>
+      <w:pPr>
+        <w:ind w:left="4320" w:hanging="180"/>
+      </w:pPr>
+    </w:lvl>
+    <w:lvl w:ilvl="6" w:tplc="0416000F" w:tentative="1">
+      <w:start w:val="1"/>
+      <w:numFmt w:val="decimal"/>
+      <w:lvlText w:val="%7."/>
+      <w:lvlJc w:val="left"/>
+      <w:pPr>
+        <w:ind w:left="5040" w:hanging="360"/>
+      </w:pPr>
+    </w:lvl>
+    <w:lvl w:ilvl="7" w:tplc="04160019" w:tentative="1">
+      <w:start w:val="1"/>
+      <w:numFmt w:val="lowerLetter"/>
+      <w:lvlText w:val="%8."/>
+      <w:lvlJc w:val="left"/>
+      <w:pPr>
+        <w:ind w:left="5760" w:hanging="360"/>
+      </w:pPr>
+    </w:lvl>
+    <w:lvl w:ilvl="8" w:tplc="0416001B" w:tentative="1">
+      <w:start w:val="1"/>
+      <w:numFmt w:val="lowerRoman"/>
+      <w:lvlText w:val="%9."/>
+      <w:lvlJc w:val="right"/>
+      <w:pPr>
+        <w:ind w:left="6480" w:hanging="180"/>
+      </w:pPr>
+    </w:lvl>
+  </w:abstractNum>
+  <w:abstractNum w:abstractNumId="8" w15:restartNumberingAfterBreak="0">
+    <w:nsid w:val="3FC3560C"/>
+    <w:multiLevelType w:val="hybridMultilevel"/>
+    <w:tmpl w:val="B10A5126"/>
+    <w:lvl w:ilvl="0" w:tplc="04160001">
+      <w:start w:val="1"/>
+      <w:numFmt w:val="bullet"/>
+      <w:lvlText w:val=""/>
+      <w:lvlJc w:val="left"/>
+      <w:pPr>
+        <w:ind w:left="1068" w:hanging="360"/>
+      </w:pPr>
+      <w:rPr>
+        <w:rFonts w:ascii="Symbol" w:hAnsi="Symbol" w:hint="default"/>
+      </w:rPr>
+    </w:lvl>
+    <w:lvl w:ilvl="1" w:tplc="04160003">
+      <w:start w:val="1"/>
+      <w:numFmt w:val="bullet"/>
+      <w:lvlText w:val="o"/>
+      <w:lvlJc w:val="left"/>
+      <w:pPr>
+        <w:ind w:left="1788" w:hanging="360"/>
+      </w:pPr>
+      <w:rPr>
+        <w:rFonts w:ascii="Courier New" w:hAnsi="Courier New" w:cs="Courier New" w:hint="default"/>
+      </w:rPr>
+    </w:lvl>
+    <w:lvl w:ilvl="2" w:tplc="04160005" w:tentative="1">
+      <w:start w:val="1"/>
+      <w:numFmt w:val="bullet"/>
+      <w:lvlText w:val=""/>
+      <w:lvlJc w:val="left"/>
+      <w:pPr>
+        <w:ind w:left="2508" w:hanging="360"/>
+      </w:pPr>
+      <w:rPr>
+        <w:rFonts w:ascii="Wingdings" w:hAnsi="Wingdings" w:hint="default"/>
+      </w:rPr>
+    </w:lvl>
+    <w:lvl w:ilvl="3" w:tplc="04160001" w:tentative="1">
+      <w:start w:val="1"/>
+      <w:numFmt w:val="bullet"/>
+      <w:lvlText w:val=""/>
+      <w:lvlJc w:val="left"/>
+      <w:pPr>
+        <w:ind w:left="3228" w:hanging="360"/>
+      </w:pPr>
+      <w:rPr>
+        <w:rFonts w:ascii="Symbol" w:hAnsi="Symbol" w:hint="default"/>
+      </w:rPr>
+    </w:lvl>
+    <w:lvl w:ilvl="4" w:tplc="04160003" w:tentative="1">
+      <w:start w:val="1"/>
+      <w:numFmt w:val="bullet"/>
+      <w:lvlText w:val="o"/>
+      <w:lvlJc w:val="left"/>
+      <w:pPr>
+        <w:ind w:left="3948" w:hanging="360"/>
+      </w:pPr>
+      <w:rPr>
+        <w:rFonts w:ascii="Courier New" w:hAnsi="Courier New" w:cs="Courier New" w:hint="default"/>
+      </w:rPr>
+    </w:lvl>
+    <w:lvl w:ilvl="5" w:tplc="04160005" w:tentative="1">
+      <w:start w:val="1"/>
+      <w:numFmt w:val="bullet"/>
+      <w:lvlText w:val=""/>
+      <w:lvlJc w:val="left"/>
+      <w:pPr>
+        <w:ind w:left="4668" w:hanging="360"/>
+      </w:pPr>
+      <w:rPr>
+        <w:rFonts w:ascii="Wingdings" w:hAnsi="Wingdings" w:hint="default"/>
+      </w:rPr>
+    </w:lvl>
+    <w:lvl w:ilvl="6" w:tplc="04160001" w:tentative="1">
+      <w:start w:val="1"/>
+      <w:numFmt w:val="bullet"/>
+      <w:lvlText w:val=""/>
+      <w:lvlJc w:val="left"/>
+      <w:pPr>
+        <w:ind w:left="5388" w:hanging="360"/>
+      </w:pPr>
+      <w:rPr>
+        <w:rFonts w:ascii="Symbol" w:hAnsi="Symbol" w:hint="default"/>
+      </w:rPr>
+    </w:lvl>
+    <w:lvl w:ilvl="7" w:tplc="04160003" w:tentative="1">
+      <w:start w:val="1"/>
+      <w:numFmt w:val="bullet"/>
+      <w:lvlText w:val="o"/>
+      <w:lvlJc w:val="left"/>
+      <w:pPr>
+        <w:ind w:left="6108" w:hanging="360"/>
+      </w:pPr>
+      <w:rPr>
+        <w:rFonts w:ascii="Courier New" w:hAnsi="Courier New" w:cs="Courier New" w:hint="default"/>
+      </w:rPr>
+    </w:lvl>
+    <w:lvl w:ilvl="8" w:tplc="04160005" w:tentative="1">
+      <w:start w:val="1"/>
+      <w:numFmt w:val="bullet"/>
+      <w:lvlText w:val=""/>
+      <w:lvlJc w:val="left"/>
+      <w:pPr>
+        <w:ind w:left="6828" w:hanging="360"/>
+      </w:pPr>
+      <w:rPr>
+        <w:rFonts w:ascii="Wingdings" w:hAnsi="Wingdings" w:hint="default"/>
+      </w:rPr>
+    </w:lvl>
+  </w:abstractNum>
+  <w:abstractNum w:abstractNumId="9" w15:restartNumberingAfterBreak="0">
     <w:nsid w:val="47BD6C14"/>
     <w:multiLevelType w:val="hybridMultilevel"/>
     <w:tmpl w:val="0A5E0E26"/>
@@ -7822,7 +9324,7 @@
       </w:rPr>
     </w:lvl>
   </w:abstractNum>
-  <w:abstractNum w:abstractNumId="7" w15:restartNumberingAfterBreak="0">
+  <w:abstractNum w:abstractNumId="10" w15:restartNumberingAfterBreak="0">
     <w:nsid w:val="4E7F2C15"/>
     <w:multiLevelType w:val="hybridMultilevel"/>
     <w:tmpl w:val="B23AF802"/>
@@ -7935,7 +9437,120 @@
       </w:rPr>
     </w:lvl>
   </w:abstractNum>
-  <w:abstractNum w:abstractNumId="8" w15:restartNumberingAfterBreak="0">
+  <w:abstractNum w:abstractNumId="11" w15:restartNumberingAfterBreak="0">
+    <w:nsid w:val="5C713424"/>
+    <w:multiLevelType w:val="hybridMultilevel"/>
+    <w:tmpl w:val="A904A334"/>
+    <w:lvl w:ilvl="0" w:tplc="04160001">
+      <w:start w:val="1"/>
+      <w:numFmt w:val="bullet"/>
+      <w:lvlText w:val=""/>
+      <w:lvlJc w:val="left"/>
+      <w:pPr>
+        <w:ind w:left="720" w:hanging="360"/>
+      </w:pPr>
+      <w:rPr>
+        <w:rFonts w:ascii="Symbol" w:hAnsi="Symbol" w:hint="default"/>
+      </w:rPr>
+    </w:lvl>
+    <w:lvl w:ilvl="1" w:tplc="04160003" w:tentative="1">
+      <w:start w:val="1"/>
+      <w:numFmt w:val="bullet"/>
+      <w:lvlText w:val="o"/>
+      <w:lvlJc w:val="left"/>
+      <w:pPr>
+        <w:ind w:left="1440" w:hanging="360"/>
+      </w:pPr>
+      <w:rPr>
+        <w:rFonts w:ascii="Courier New" w:hAnsi="Courier New" w:cs="Courier New" w:hint="default"/>
+      </w:rPr>
+    </w:lvl>
+    <w:lvl w:ilvl="2" w:tplc="04160005" w:tentative="1">
+      <w:start w:val="1"/>
+      <w:numFmt w:val="bullet"/>
+      <w:lvlText w:val=""/>
+      <w:lvlJc w:val="left"/>
+      <w:pPr>
+        <w:ind w:left="2160" w:hanging="360"/>
+      </w:pPr>
+      <w:rPr>
+        <w:rFonts w:ascii="Wingdings" w:hAnsi="Wingdings" w:hint="default"/>
+      </w:rPr>
+    </w:lvl>
+    <w:lvl w:ilvl="3" w:tplc="04160001" w:tentative="1">
+      <w:start w:val="1"/>
+      <w:numFmt w:val="bullet"/>
+      <w:lvlText w:val=""/>
+      <w:lvlJc w:val="left"/>
+      <w:pPr>
+        <w:ind w:left="2880" w:hanging="360"/>
+      </w:pPr>
+      <w:rPr>
+        <w:rFonts w:ascii="Symbol" w:hAnsi="Symbol" w:hint="default"/>
+      </w:rPr>
+    </w:lvl>
+    <w:lvl w:ilvl="4" w:tplc="04160003" w:tentative="1">
+      <w:start w:val="1"/>
+      <w:numFmt w:val="bullet"/>
+      <w:lvlText w:val="o"/>
+      <w:lvlJc w:val="left"/>
+      <w:pPr>
+        <w:ind w:left="3600" w:hanging="360"/>
+      </w:pPr>
+      <w:rPr>
+        <w:rFonts w:ascii="Courier New" w:hAnsi="Courier New" w:cs="Courier New" w:hint="default"/>
+      </w:rPr>
+    </w:lvl>
+    <w:lvl w:ilvl="5" w:tplc="04160005" w:tentative="1">
+      <w:start w:val="1"/>
+      <w:numFmt w:val="bullet"/>
+      <w:lvlText w:val=""/>
+      <w:lvlJc w:val="left"/>
+      <w:pPr>
+        <w:ind w:left="4320" w:hanging="360"/>
+      </w:pPr>
+      <w:rPr>
+        <w:rFonts w:ascii="Wingdings" w:hAnsi="Wingdings" w:hint="default"/>
+      </w:rPr>
+    </w:lvl>
+    <w:lvl w:ilvl="6" w:tplc="04160001" w:tentative="1">
+      <w:start w:val="1"/>
+      <w:numFmt w:val="bullet"/>
+      <w:lvlText w:val=""/>
+      <w:lvlJc w:val="left"/>
+      <w:pPr>
+        <w:ind w:left="5040" w:hanging="360"/>
+      </w:pPr>
+      <w:rPr>
+        <w:rFonts w:ascii="Symbol" w:hAnsi="Symbol" w:hint="default"/>
+      </w:rPr>
+    </w:lvl>
+    <w:lvl w:ilvl="7" w:tplc="04160003" w:tentative="1">
+      <w:start w:val="1"/>
+      <w:numFmt w:val="bullet"/>
+      <w:lvlText w:val="o"/>
+      <w:lvlJc w:val="left"/>
+      <w:pPr>
+        <w:ind w:left="5760" w:hanging="360"/>
+      </w:pPr>
+      <w:rPr>
+        <w:rFonts w:ascii="Courier New" w:hAnsi="Courier New" w:cs="Courier New" w:hint="default"/>
+      </w:rPr>
+    </w:lvl>
+    <w:lvl w:ilvl="8" w:tplc="04160005" w:tentative="1">
+      <w:start w:val="1"/>
+      <w:numFmt w:val="bullet"/>
+      <w:lvlText w:val=""/>
+      <w:lvlJc w:val="left"/>
+      <w:pPr>
+        <w:ind w:left="6480" w:hanging="360"/>
+      </w:pPr>
+      <w:rPr>
+        <w:rFonts w:ascii="Wingdings" w:hAnsi="Wingdings" w:hint="default"/>
+      </w:rPr>
+    </w:lvl>
+  </w:abstractNum>
+  <w:abstractNum w:abstractNumId="12" w15:restartNumberingAfterBreak="0">
     <w:nsid w:val="600975D8"/>
     <w:multiLevelType w:val="hybridMultilevel"/>
     <w:tmpl w:val="45B0DB56"/>
@@ -8048,38 +9663,398 @@
       </w:rPr>
     </w:lvl>
   </w:abstractNum>
+  <w:abstractNum w:abstractNumId="13" w15:restartNumberingAfterBreak="0">
+    <w:nsid w:val="697B60A2"/>
+    <w:multiLevelType w:val="hybridMultilevel"/>
+    <w:tmpl w:val="CEFAE73A"/>
+    <w:lvl w:ilvl="0" w:tplc="04160001">
+      <w:start w:val="1"/>
+      <w:numFmt w:val="bullet"/>
+      <w:lvlText w:val=""/>
+      <w:lvlJc w:val="left"/>
+      <w:pPr>
+        <w:ind w:left="720" w:hanging="360"/>
+      </w:pPr>
+      <w:rPr>
+        <w:rFonts w:ascii="Symbol" w:hAnsi="Symbol" w:hint="default"/>
+      </w:rPr>
+    </w:lvl>
+    <w:lvl w:ilvl="1" w:tplc="04160003" w:tentative="1">
+      <w:start w:val="1"/>
+      <w:numFmt w:val="bullet"/>
+      <w:lvlText w:val="o"/>
+      <w:lvlJc w:val="left"/>
+      <w:pPr>
+        <w:ind w:left="1440" w:hanging="360"/>
+      </w:pPr>
+      <w:rPr>
+        <w:rFonts w:ascii="Courier New" w:hAnsi="Courier New" w:cs="Courier New" w:hint="default"/>
+      </w:rPr>
+    </w:lvl>
+    <w:lvl w:ilvl="2" w:tplc="04160005" w:tentative="1">
+      <w:start w:val="1"/>
+      <w:numFmt w:val="bullet"/>
+      <w:lvlText w:val=""/>
+      <w:lvlJc w:val="left"/>
+      <w:pPr>
+        <w:ind w:left="2160" w:hanging="360"/>
+      </w:pPr>
+      <w:rPr>
+        <w:rFonts w:ascii="Wingdings" w:hAnsi="Wingdings" w:hint="default"/>
+      </w:rPr>
+    </w:lvl>
+    <w:lvl w:ilvl="3" w:tplc="04160001" w:tentative="1">
+      <w:start w:val="1"/>
+      <w:numFmt w:val="bullet"/>
+      <w:lvlText w:val=""/>
+      <w:lvlJc w:val="left"/>
+      <w:pPr>
+        <w:ind w:left="2880" w:hanging="360"/>
+      </w:pPr>
+      <w:rPr>
+        <w:rFonts w:ascii="Symbol" w:hAnsi="Symbol" w:hint="default"/>
+      </w:rPr>
+    </w:lvl>
+    <w:lvl w:ilvl="4" w:tplc="04160003" w:tentative="1">
+      <w:start w:val="1"/>
+      <w:numFmt w:val="bullet"/>
+      <w:lvlText w:val="o"/>
+      <w:lvlJc w:val="left"/>
+      <w:pPr>
+        <w:ind w:left="3600" w:hanging="360"/>
+      </w:pPr>
+      <w:rPr>
+        <w:rFonts w:ascii="Courier New" w:hAnsi="Courier New" w:cs="Courier New" w:hint="default"/>
+      </w:rPr>
+    </w:lvl>
+    <w:lvl w:ilvl="5" w:tplc="04160005" w:tentative="1">
+      <w:start w:val="1"/>
+      <w:numFmt w:val="bullet"/>
+      <w:lvlText w:val=""/>
+      <w:lvlJc w:val="left"/>
+      <w:pPr>
+        <w:ind w:left="4320" w:hanging="360"/>
+      </w:pPr>
+      <w:rPr>
+        <w:rFonts w:ascii="Wingdings" w:hAnsi="Wingdings" w:hint="default"/>
+      </w:rPr>
+    </w:lvl>
+    <w:lvl w:ilvl="6" w:tplc="04160001" w:tentative="1">
+      <w:start w:val="1"/>
+      <w:numFmt w:val="bullet"/>
+      <w:lvlText w:val=""/>
+      <w:lvlJc w:val="left"/>
+      <w:pPr>
+        <w:ind w:left="5040" w:hanging="360"/>
+      </w:pPr>
+      <w:rPr>
+        <w:rFonts w:ascii="Symbol" w:hAnsi="Symbol" w:hint="default"/>
+      </w:rPr>
+    </w:lvl>
+    <w:lvl w:ilvl="7" w:tplc="04160003" w:tentative="1">
+      <w:start w:val="1"/>
+      <w:numFmt w:val="bullet"/>
+      <w:lvlText w:val="o"/>
+      <w:lvlJc w:val="left"/>
+      <w:pPr>
+        <w:ind w:left="5760" w:hanging="360"/>
+      </w:pPr>
+      <w:rPr>
+        <w:rFonts w:ascii="Courier New" w:hAnsi="Courier New" w:cs="Courier New" w:hint="default"/>
+      </w:rPr>
+    </w:lvl>
+    <w:lvl w:ilvl="8" w:tplc="04160005" w:tentative="1">
+      <w:start w:val="1"/>
+      <w:numFmt w:val="bullet"/>
+      <w:lvlText w:val=""/>
+      <w:lvlJc w:val="left"/>
+      <w:pPr>
+        <w:ind w:left="6480" w:hanging="360"/>
+      </w:pPr>
+      <w:rPr>
+        <w:rFonts w:ascii="Wingdings" w:hAnsi="Wingdings" w:hint="default"/>
+      </w:rPr>
+    </w:lvl>
+  </w:abstractNum>
+  <w:abstractNum w:abstractNumId="14" w15:restartNumberingAfterBreak="0">
+    <w:nsid w:val="78605C90"/>
+    <w:multiLevelType w:val="hybridMultilevel"/>
+    <w:tmpl w:val="85325F60"/>
+    <w:lvl w:ilvl="0" w:tplc="04160001">
+      <w:start w:val="1"/>
+      <w:numFmt w:val="bullet"/>
+      <w:lvlText w:val=""/>
+      <w:lvlJc w:val="left"/>
+      <w:pPr>
+        <w:ind w:left="720" w:hanging="360"/>
+      </w:pPr>
+      <w:rPr>
+        <w:rFonts w:ascii="Symbol" w:hAnsi="Symbol" w:hint="default"/>
+      </w:rPr>
+    </w:lvl>
+    <w:lvl w:ilvl="1" w:tplc="04160003" w:tentative="1">
+      <w:start w:val="1"/>
+      <w:numFmt w:val="bullet"/>
+      <w:lvlText w:val="o"/>
+      <w:lvlJc w:val="left"/>
+      <w:pPr>
+        <w:ind w:left="1440" w:hanging="360"/>
+      </w:pPr>
+      <w:rPr>
+        <w:rFonts w:ascii="Courier New" w:hAnsi="Courier New" w:cs="Courier New" w:hint="default"/>
+      </w:rPr>
+    </w:lvl>
+    <w:lvl w:ilvl="2" w:tplc="04160005" w:tentative="1">
+      <w:start w:val="1"/>
+      <w:numFmt w:val="bullet"/>
+      <w:lvlText w:val=""/>
+      <w:lvlJc w:val="left"/>
+      <w:pPr>
+        <w:ind w:left="2160" w:hanging="360"/>
+      </w:pPr>
+      <w:rPr>
+        <w:rFonts w:ascii="Wingdings" w:hAnsi="Wingdings" w:hint="default"/>
+      </w:rPr>
+    </w:lvl>
+    <w:lvl w:ilvl="3" w:tplc="04160001" w:tentative="1">
+      <w:start w:val="1"/>
+      <w:numFmt w:val="bullet"/>
+      <w:lvlText w:val=""/>
+      <w:lvlJc w:val="left"/>
+      <w:pPr>
+        <w:ind w:left="2880" w:hanging="360"/>
+      </w:pPr>
+      <w:rPr>
+        <w:rFonts w:ascii="Symbol" w:hAnsi="Symbol" w:hint="default"/>
+      </w:rPr>
+    </w:lvl>
+    <w:lvl w:ilvl="4" w:tplc="04160003" w:tentative="1">
+      <w:start w:val="1"/>
+      <w:numFmt w:val="bullet"/>
+      <w:lvlText w:val="o"/>
+      <w:lvlJc w:val="left"/>
+      <w:pPr>
+        <w:ind w:left="3600" w:hanging="360"/>
+      </w:pPr>
+      <w:rPr>
+        <w:rFonts w:ascii="Courier New" w:hAnsi="Courier New" w:cs="Courier New" w:hint="default"/>
+      </w:rPr>
+    </w:lvl>
+    <w:lvl w:ilvl="5" w:tplc="04160005" w:tentative="1">
+      <w:start w:val="1"/>
+      <w:numFmt w:val="bullet"/>
+      <w:lvlText w:val=""/>
+      <w:lvlJc w:val="left"/>
+      <w:pPr>
+        <w:ind w:left="4320" w:hanging="360"/>
+      </w:pPr>
+      <w:rPr>
+        <w:rFonts w:ascii="Wingdings" w:hAnsi="Wingdings" w:hint="default"/>
+      </w:rPr>
+    </w:lvl>
+    <w:lvl w:ilvl="6" w:tplc="04160001" w:tentative="1">
+      <w:start w:val="1"/>
+      <w:numFmt w:val="bullet"/>
+      <w:lvlText w:val=""/>
+      <w:lvlJc w:val="left"/>
+      <w:pPr>
+        <w:ind w:left="5040" w:hanging="360"/>
+      </w:pPr>
+      <w:rPr>
+        <w:rFonts w:ascii="Symbol" w:hAnsi="Symbol" w:hint="default"/>
+      </w:rPr>
+    </w:lvl>
+    <w:lvl w:ilvl="7" w:tplc="04160003" w:tentative="1">
+      <w:start w:val="1"/>
+      <w:numFmt w:val="bullet"/>
+      <w:lvlText w:val="o"/>
+      <w:lvlJc w:val="left"/>
+      <w:pPr>
+        <w:ind w:left="5760" w:hanging="360"/>
+      </w:pPr>
+      <w:rPr>
+        <w:rFonts w:ascii="Courier New" w:hAnsi="Courier New" w:cs="Courier New" w:hint="default"/>
+      </w:rPr>
+    </w:lvl>
+    <w:lvl w:ilvl="8" w:tplc="04160005" w:tentative="1">
+      <w:start w:val="1"/>
+      <w:numFmt w:val="bullet"/>
+      <w:lvlText w:val=""/>
+      <w:lvlJc w:val="left"/>
+      <w:pPr>
+        <w:ind w:left="6480" w:hanging="360"/>
+      </w:pPr>
+      <w:rPr>
+        <w:rFonts w:ascii="Wingdings" w:hAnsi="Wingdings" w:hint="default"/>
+      </w:rPr>
+    </w:lvl>
+  </w:abstractNum>
+  <w:abstractNum w:abstractNumId="15" w15:restartNumberingAfterBreak="0">
+    <w:nsid w:val="7B820244"/>
+    <w:multiLevelType w:val="hybridMultilevel"/>
+    <w:tmpl w:val="4EC65592"/>
+    <w:lvl w:ilvl="0" w:tplc="04160001">
+      <w:start w:val="1"/>
+      <w:numFmt w:val="bullet"/>
+      <w:lvlText w:val=""/>
+      <w:lvlJc w:val="left"/>
+      <w:pPr>
+        <w:ind w:left="720" w:hanging="360"/>
+      </w:pPr>
+      <w:rPr>
+        <w:rFonts w:ascii="Symbol" w:hAnsi="Symbol" w:hint="default"/>
+      </w:rPr>
+    </w:lvl>
+    <w:lvl w:ilvl="1" w:tplc="04160003" w:tentative="1">
+      <w:start w:val="1"/>
+      <w:numFmt w:val="bullet"/>
+      <w:lvlText w:val="o"/>
+      <w:lvlJc w:val="left"/>
+      <w:pPr>
+        <w:ind w:left="1440" w:hanging="360"/>
+      </w:pPr>
+      <w:rPr>
+        <w:rFonts w:ascii="Courier New" w:hAnsi="Courier New" w:cs="Courier New" w:hint="default"/>
+      </w:rPr>
+    </w:lvl>
+    <w:lvl w:ilvl="2" w:tplc="04160005" w:tentative="1">
+      <w:start w:val="1"/>
+      <w:numFmt w:val="bullet"/>
+      <w:lvlText w:val=""/>
+      <w:lvlJc w:val="left"/>
+      <w:pPr>
+        <w:ind w:left="2160" w:hanging="360"/>
+      </w:pPr>
+      <w:rPr>
+        <w:rFonts w:ascii="Wingdings" w:hAnsi="Wingdings" w:hint="default"/>
+      </w:rPr>
+    </w:lvl>
+    <w:lvl w:ilvl="3" w:tplc="04160001" w:tentative="1">
+      <w:start w:val="1"/>
+      <w:numFmt w:val="bullet"/>
+      <w:lvlText w:val=""/>
+      <w:lvlJc w:val="left"/>
+      <w:pPr>
+        <w:ind w:left="2880" w:hanging="360"/>
+      </w:pPr>
+      <w:rPr>
+        <w:rFonts w:ascii="Symbol" w:hAnsi="Symbol" w:hint="default"/>
+      </w:rPr>
+    </w:lvl>
+    <w:lvl w:ilvl="4" w:tplc="04160003" w:tentative="1">
+      <w:start w:val="1"/>
+      <w:numFmt w:val="bullet"/>
+      <w:lvlText w:val="o"/>
+      <w:lvlJc w:val="left"/>
+      <w:pPr>
+        <w:ind w:left="3600" w:hanging="360"/>
+      </w:pPr>
+      <w:rPr>
+        <w:rFonts w:ascii="Courier New" w:hAnsi="Courier New" w:cs="Courier New" w:hint="default"/>
+      </w:rPr>
+    </w:lvl>
+    <w:lvl w:ilvl="5" w:tplc="04160005" w:tentative="1">
+      <w:start w:val="1"/>
+      <w:numFmt w:val="bullet"/>
+      <w:lvlText w:val=""/>
+      <w:lvlJc w:val="left"/>
+      <w:pPr>
+        <w:ind w:left="4320" w:hanging="360"/>
+      </w:pPr>
+      <w:rPr>
+        <w:rFonts w:ascii="Wingdings" w:hAnsi="Wingdings" w:hint="default"/>
+      </w:rPr>
+    </w:lvl>
+    <w:lvl w:ilvl="6" w:tplc="04160001" w:tentative="1">
+      <w:start w:val="1"/>
+      <w:numFmt w:val="bullet"/>
+      <w:lvlText w:val=""/>
+      <w:lvlJc w:val="left"/>
+      <w:pPr>
+        <w:ind w:left="5040" w:hanging="360"/>
+      </w:pPr>
+      <w:rPr>
+        <w:rFonts w:ascii="Symbol" w:hAnsi="Symbol" w:hint="default"/>
+      </w:rPr>
+    </w:lvl>
+    <w:lvl w:ilvl="7" w:tplc="04160003" w:tentative="1">
+      <w:start w:val="1"/>
+      <w:numFmt w:val="bullet"/>
+      <w:lvlText w:val="o"/>
+      <w:lvlJc w:val="left"/>
+      <w:pPr>
+        <w:ind w:left="5760" w:hanging="360"/>
+      </w:pPr>
+      <w:rPr>
+        <w:rFonts w:ascii="Courier New" w:hAnsi="Courier New" w:cs="Courier New" w:hint="default"/>
+      </w:rPr>
+    </w:lvl>
+    <w:lvl w:ilvl="8" w:tplc="04160005" w:tentative="1">
+      <w:start w:val="1"/>
+      <w:numFmt w:val="bullet"/>
+      <w:lvlText w:val=""/>
+      <w:lvlJc w:val="left"/>
+      <w:pPr>
+        <w:ind w:left="6480" w:hanging="360"/>
+      </w:pPr>
+      <w:rPr>
+        <w:rFonts w:ascii="Wingdings" w:hAnsi="Wingdings" w:hint="default"/>
+      </w:rPr>
+    </w:lvl>
+  </w:abstractNum>
   <w:num w:numId="1" w16cid:durableId="1262763297">
+    <w:abstractNumId w:val="10"/>
+  </w:num>
+  <w:num w:numId="2" w16cid:durableId="525796015">
+    <w:abstractNumId w:val="2"/>
+  </w:num>
+  <w:num w:numId="3" w16cid:durableId="200020152">
+    <w:abstractNumId w:val="4"/>
+  </w:num>
+  <w:num w:numId="4" w16cid:durableId="756484144">
+    <w:abstractNumId w:val="9"/>
+  </w:num>
+  <w:num w:numId="5" w16cid:durableId="11616514">
+    <w:abstractNumId w:val="3"/>
+  </w:num>
+  <w:num w:numId="6" w16cid:durableId="1020618412">
+    <w:abstractNumId w:val="5"/>
+  </w:num>
+  <w:num w:numId="7" w16cid:durableId="1751003329">
+    <w:abstractNumId w:val="1"/>
+  </w:num>
+  <w:num w:numId="8" w16cid:durableId="1171722465">
+    <w:abstractNumId w:val="6"/>
+  </w:num>
+  <w:num w:numId="9" w16cid:durableId="986784268">
+    <w:abstractNumId w:val="12"/>
+  </w:num>
+  <w:num w:numId="10" w16cid:durableId="1580365897">
+    <w:abstractNumId w:val="13"/>
+  </w:num>
+  <w:num w:numId="11" w16cid:durableId="1383867193">
+    <w:abstractNumId w:val="14"/>
+  </w:num>
+  <w:num w:numId="12" w16cid:durableId="1610971355">
     <w:abstractNumId w:val="7"/>
   </w:num>
-  <w:num w:numId="2" w16cid:durableId="525796015">
-    <w:abstractNumId w:val="1"/>
+  <w:num w:numId="13" w16cid:durableId="4286904">
+    <w:abstractNumId w:val="15"/>
   </w:num>
-  <w:num w:numId="3" w16cid:durableId="200020152">
-    <w:abstractNumId w:val="3"/>
+  <w:num w:numId="14" w16cid:durableId="637221512">
+    <w:abstractNumId w:val="8"/>
   </w:num>
-  <w:num w:numId="4" w16cid:durableId="756484144">
-    <w:abstractNumId w:val="6"/>
-  </w:num>
-  <w:num w:numId="5" w16cid:durableId="11616514">
-    <w:abstractNumId w:val="2"/>
-  </w:num>
-  <w:num w:numId="6" w16cid:durableId="1020618412">
-    <w:abstractNumId w:val="4"/>
-  </w:num>
-  <w:num w:numId="7" w16cid:durableId="1751003329">
+  <w:num w:numId="15" w16cid:durableId="1937665641">
     <w:abstractNumId w:val="0"/>
   </w:num>
-  <w:num w:numId="8" w16cid:durableId="1171722465">
-    <w:abstractNumId w:val="5"/>
-  </w:num>
-  <w:num w:numId="9" w16cid:durableId="986784268">
-    <w:abstractNumId w:val="8"/>
+  <w:num w:numId="16" w16cid:durableId="434977827">
+    <w:abstractNumId w:val="11"/>
   </w:num>
 </w:numbering>
 </file>
 
 <file path=word/styles.xml><?xml version="1.0" encoding="utf-8"?>
-<w:styles xmlns:mc="http://schemas.openxmlformats.org/markup-compatibility/2006" xmlns:r="http://schemas.openxmlformats.org/officeDocument/2006/relationships" xmlns:w="http://schemas.openxmlformats.org/wordprocessingml/2006/main" xmlns:w14="http://schemas.microsoft.com/office/word/2010/wordml" xmlns:w15="http://schemas.microsoft.com/office/word/2012/wordml" xmlns:w16cex="http://schemas.microsoft.com/office/word/2018/wordml/cex" xmlns:w16cid="http://schemas.microsoft.com/office/word/2016/wordml/cid" xmlns:w16="http://schemas.microsoft.com/office/word/2018/wordml" xmlns:w16sdtdh="http://schemas.microsoft.com/office/word/2020/wordml/sdtdatahash" xmlns:w16se="http://schemas.microsoft.com/office/word/2015/wordml/symex" mc:Ignorable="w14 w15 w16se w16cid w16 w16cex w16sdtdh">
+<w:styles xmlns:mc="http://schemas.openxmlformats.org/markup-compatibility/2006" xmlns:r="http://schemas.openxmlformats.org/officeDocument/2006/relationships" xmlns:w="http://schemas.openxmlformats.org/wordprocessingml/2006/main" xmlns:w14="http://schemas.microsoft.com/office/word/2010/wordml" xmlns:w15="http://schemas.microsoft.com/office/word/2012/wordml" xmlns:w16cex="http://schemas.microsoft.com/office/word/2018/wordml/cex" xmlns:w16cid="http://schemas.microsoft.com/office/word/2016/wordml/cid" xmlns:w16="http://schemas.microsoft.com/office/word/2018/wordml" xmlns:w16du="http://schemas.microsoft.com/office/word/2023/wordml/word16du" xmlns:w16sdtdh="http://schemas.microsoft.com/office/word/2020/wordml/sdtdatahash" xmlns:w16se="http://schemas.microsoft.com/office/word/2015/wordml/symex" mc:Ignorable="w14 w15 w16se w16cid w16 w16cex w16sdtdh w16du">
   <w:docDefaults>
     <w:rPrDefault>
       <w:rPr>
@@ -8476,7 +10451,7 @@
   <w:style w:type="paragraph" w:default="1" w:styleId="Normal">
     <w:name w:val="Normal"/>
     <w:qFormat/>
-    <w:rsid w:val="006807C9"/>
+    <w:rsid w:val="00764337"/>
   </w:style>
   <w:style w:type="paragraph" w:styleId="Ttulo1">
     <w:name w:val="heading 1"/>

</xml_diff>